<commit_message>
Cambio de la especificacion en introduccion
</commit_message>
<xml_diff>
--- a/Organización/Procesos/Ciclo de vida IWM/1. Requerimientos/PTLL_Manual_de_Requerimientos.docx
+++ b/Organización/Procesos/Ciclo de vida IWM/1. Requerimientos/PTLL_Manual_de_Requerimientos.docx
@@ -1,14 +1,12 @@
 
 <file path=word/document.xml><?xml version="1.0" encoding="utf-8"?>
-<w:document xmlns:wpc="http://schemas.microsoft.com/office/word/2010/wordprocessingCanvas" xmlns:mc="http://schemas.openxmlformats.org/markup-compatibility/2006" xmlns:o="urn:schemas-microsoft-com:office:office" xmlns:r="http://schemas.openxmlformats.org/officeDocument/2006/relationships" xmlns:m="http://schemas.openxmlformats.org/officeDocument/2006/math" xmlns:v="urn:schemas-microsoft-com:vml" xmlns:wp14="http://schemas.microsoft.com/office/word/2010/wordprocessingDrawing" xmlns:wp="http://schemas.openxmlformats.org/drawingml/2006/wordprocessingDrawing" xmlns:w10="urn:schemas-microsoft-com:office:word" xmlns:w="http://schemas.openxmlformats.org/wordprocessingml/2006/main" xmlns:w14="http://schemas.microsoft.com/office/word/2010/wordml" xmlns:wpg="http://schemas.microsoft.com/office/word/2010/wordprocessingGroup" xmlns:wpi="http://schemas.microsoft.com/office/word/2010/wordprocessingInk" xmlns:wne="http://schemas.microsoft.com/office/word/2006/wordml" xmlns:wps="http://schemas.microsoft.com/office/word/2010/wordprocessingShape" mc:Ignorable="w14 wp14">
+<w:document xmlns:wpc="http://schemas.microsoft.com/office/word/2010/wordprocessingCanvas" xmlns:mc="http://schemas.openxmlformats.org/markup-compatibility/2006" xmlns:o="urn:schemas-microsoft-com:office:office" xmlns:r="http://schemas.openxmlformats.org/officeDocument/2006/relationships" xmlns:m="http://schemas.openxmlformats.org/officeDocument/2006/math" xmlns:v="urn:schemas-microsoft-com:vml" xmlns:wp14="http://schemas.microsoft.com/office/word/2010/wordprocessingDrawing" xmlns:wp="http://schemas.openxmlformats.org/drawingml/2006/wordprocessingDrawing" xmlns:w10="urn:schemas-microsoft-com:office:word" xmlns:w="http://schemas.openxmlformats.org/wordprocessingml/2006/main" xmlns:w14="http://schemas.microsoft.com/office/word/2010/wordml" xmlns:w15="http://schemas.microsoft.com/office/word/2012/wordml" xmlns:wpg="http://schemas.microsoft.com/office/word/2010/wordprocessingGroup" xmlns:wpi="http://schemas.microsoft.com/office/word/2010/wordprocessingInk" xmlns:wne="http://schemas.microsoft.com/office/word/2006/wordml" xmlns:wps="http://schemas.microsoft.com/office/word/2010/wordprocessingShape" mc:Ignorable="w14 w15 wp14">
   <w:body>
     <w:p>
       <w:pPr>
         <w:ind w:left="1416" w:hanging="1416"/>
         <w:jc w:val="both"/>
       </w:pPr>
-      <w:bookmarkStart w:id="0" w:name="_GoBack"/>
-      <w:bookmarkEnd w:id="0"/>
     </w:p>
     <w:tbl>
       <w:tblPr>
@@ -127,7 +125,7 @@
                     </pic:cNvPicPr>
                   </pic:nvPicPr>
                   <pic:blipFill>
-                    <a:blip r:embed="rId9" cstate="print">
+                    <a:blip r:embed="rId8" cstate="print">
                       <a:extLst>
                         <a:ext uri="{28A0092B-C50C-407E-A947-70E740481C1C}">
                           <a14:useLocalDpi xmlns:a14="http://schemas.microsoft.com/office/drawing/2010/main" val="0"/>
@@ -432,9 +430,9 @@
         <w:pStyle w:val="Textoindependiente"/>
         <w:jc w:val="both"/>
         <w:sectPr>
-          <w:headerReference w:type="default" r:id="rId10"/>
-          <w:footerReference w:type="default" r:id="rId11"/>
-          <w:headerReference w:type="first" r:id="rId12"/>
+          <w:headerReference w:type="default" r:id="rId9"/>
+          <w:footerReference w:type="default" r:id="rId10"/>
+          <w:headerReference w:type="first" r:id="rId11"/>
           <w:pgSz w:w="11906" w:h="16838"/>
           <w:pgMar w:top="1417" w:right="1701" w:bottom="1417" w:left="1701" w:header="708" w:footer="708" w:gutter="0"/>
           <w:cols w:space="708"/>
@@ -546,21 +544,12 @@
                 <w:lang w:val="fr-FR"/>
               </w:rPr>
             </w:pPr>
-            <w:proofErr w:type="spellStart"/>
             <w:r>
               <w:rPr>
                 <w:rFonts w:cs="Arial"/>
                 <w:lang w:val="fr-FR"/>
               </w:rPr>
-              <w:t>Por</w:t>
-            </w:r>
-            <w:proofErr w:type="spellEnd"/>
-            <w:r>
-              <w:rPr>
-                <w:rFonts w:cs="Arial"/>
-                <w:lang w:val="fr-FR"/>
-              </w:rPr>
-              <w:t xml:space="preserve"> el cliente</w:t>
+              <w:t>Por el cliente</w:t>
             </w:r>
             <w:r>
               <w:rPr>
@@ -589,7 +578,6 @@
                 <w:lang w:val="fr-FR"/>
               </w:rPr>
             </w:pPr>
-            <w:proofErr w:type="spellStart"/>
             <w:r>
               <w:rPr>
                 <w:rFonts w:cs="Arial"/>
@@ -597,7 +585,6 @@
               </w:rPr>
               <w:t>Por</w:t>
             </w:r>
-            <w:proofErr w:type="spellEnd"/>
             <w:r>
               <w:rPr>
                 <w:rFonts w:cs="Arial"/>
@@ -605,7 +592,6 @@
               </w:rPr>
               <w:t xml:space="preserve"> la </w:t>
             </w:r>
-            <w:proofErr w:type="spellStart"/>
             <w:r>
               <w:rPr>
                 <w:rFonts w:cs="Arial"/>
@@ -620,7 +606,6 @@
               </w:rPr>
               <w:t>mpresa</w:t>
             </w:r>
-            <w:proofErr w:type="spellEnd"/>
           </w:p>
         </w:tc>
       </w:tr>
@@ -822,9 +807,9 @@
       <w:pPr>
         <w:jc w:val="both"/>
         <w:sectPr>
-          <w:headerReference w:type="default" r:id="rId13"/>
-          <w:headerReference w:type="first" r:id="rId14"/>
-          <w:footerReference w:type="first" r:id="rId15"/>
+          <w:headerReference w:type="default" r:id="rId12"/>
+          <w:headerReference w:type="first" r:id="rId13"/>
+          <w:footerReference w:type="first" r:id="rId14"/>
           <w:pgSz w:w="11906" w:h="16838"/>
           <w:pgMar w:top="1417" w:right="1701" w:bottom="1417" w:left="1701" w:header="708" w:footer="708" w:gutter="0"/>
           <w:cols w:space="708"/>
@@ -842,12 +827,12 @@
         </w:numPr>
         <w:jc w:val="both"/>
       </w:pPr>
-      <w:bookmarkStart w:id="1" w:name="_Toc339267295"/>
+      <w:bookmarkStart w:id="0" w:name="_Toc339267295"/>
       <w:r>
         <w:lastRenderedPageBreak/>
         <w:t>Contenido</w:t>
       </w:r>
-      <w:bookmarkEnd w:id="1"/>
+      <w:bookmarkEnd w:id="0"/>
     </w:p>
     <w:p>
       <w:pPr>
@@ -4540,19 +4525,19 @@
         <w:pStyle w:val="Ttulo1"/>
         <w:jc w:val="both"/>
       </w:pPr>
-      <w:bookmarkStart w:id="2" w:name="_Toc33238232"/>
+      <w:bookmarkStart w:id="1" w:name="_Toc33238232"/>
       <w:r>
         <w:br w:type="page"/>
       </w:r>
-      <w:bookmarkStart w:id="3" w:name="_Toc322442631"/>
-      <w:bookmarkStart w:id="4" w:name="_Toc339267296"/>
-      <w:bookmarkEnd w:id="2"/>
+      <w:bookmarkStart w:id="2" w:name="_Toc322442631"/>
+      <w:bookmarkStart w:id="3" w:name="_Toc339267296"/>
+      <w:bookmarkEnd w:id="1"/>
       <w:r>
         <w:lastRenderedPageBreak/>
         <w:t>Introducción</w:t>
       </w:r>
+      <w:bookmarkEnd w:id="2"/>
       <w:bookmarkEnd w:id="3"/>
-      <w:bookmarkEnd w:id="4"/>
     </w:p>
     <w:p>
       <w:pPr>
@@ -4566,7 +4551,15 @@
         <w:rPr>
           <w:i/>
         </w:rPr>
-        <w:t>&lt;resumen de lo que contiene la sección 1 Introducción&gt;.</w:t>
+        <w:t>&lt;Breve introducción</w:t>
+      </w:r>
+      <w:bookmarkStart w:id="4" w:name="_GoBack"/>
+      <w:bookmarkEnd w:id="4"/>
+      <w:r>
+        <w:rPr>
+          <w:i/>
+        </w:rPr>
+        <w:t>&gt;.</w:t>
       </w:r>
     </w:p>
     <w:p>
@@ -6774,6 +6767,9 @@
               <w:instrText xml:space="preserve"> FORMCHECKBOX </w:instrText>
             </w:r>
             <w:r>
+              <w:fldChar w:fldCharType="separate"/>
+            </w:r>
+            <w:r>
               <w:fldChar w:fldCharType="end"/>
             </w:r>
             <w:r>
@@ -6809,6 +6805,9 @@
             </w:r>
             <w:r>
               <w:instrText xml:space="preserve"> FORMCHECKBOX </w:instrText>
+            </w:r>
+            <w:r>
+              <w:fldChar w:fldCharType="separate"/>
             </w:r>
             <w:r>
               <w:fldChar w:fldCharType="end"/>
@@ -6897,13 +6896,11 @@
       </w:pPr>
       <w:bookmarkStart w:id="38" w:name="_Toc322442649"/>
       <w:bookmarkStart w:id="39" w:name="_Toc339267310"/>
-      <w:proofErr w:type="spellStart"/>
       <w:r>
         <w:t>xxxxx</w:t>
       </w:r>
       <w:bookmarkEnd w:id="38"/>
       <w:bookmarkEnd w:id="39"/>
-      <w:proofErr w:type="spellEnd"/>
     </w:p>
     <w:p>
       <w:pPr>
@@ -7128,6 +7125,9 @@
               <w:instrText xml:space="preserve"> FORMCHECKBOX </w:instrText>
             </w:r>
             <w:r>
+              <w:fldChar w:fldCharType="separate"/>
+            </w:r>
+            <w:r>
               <w:fldChar w:fldCharType="end"/>
             </w:r>
             <w:bookmarkEnd w:id="40"/>
@@ -7164,6 +7164,9 @@
             </w:r>
             <w:r>
               <w:instrText xml:space="preserve"> FORMCHECKBOX </w:instrText>
+            </w:r>
+            <w:r>
+              <w:fldChar w:fldCharType="separate"/>
             </w:r>
             <w:r>
               <w:fldChar w:fldCharType="end"/>
@@ -7952,6 +7955,9 @@
               <w:instrText xml:space="preserve"> FORMCHECKBOX </w:instrText>
             </w:r>
             <w:r>
+              <w:fldChar w:fldCharType="separate"/>
+            </w:r>
+            <w:r>
               <w:fldChar w:fldCharType="end"/>
             </w:r>
             <w:r>
@@ -7987,6 +7993,9 @@
             </w:r>
             <w:r>
               <w:instrText xml:space="preserve"> FORMCHECKBOX </w:instrText>
+            </w:r>
+            <w:r>
+              <w:fldChar w:fldCharType="separate"/>
             </w:r>
             <w:r>
               <w:fldChar w:fldCharType="end"/>
@@ -8317,6 +8326,9 @@
               <w:instrText xml:space="preserve"> FORMCHECKBOX </w:instrText>
             </w:r>
             <w:r>
+              <w:fldChar w:fldCharType="separate"/>
+            </w:r>
+            <w:r>
               <w:fldChar w:fldCharType="end"/>
             </w:r>
             <w:r>
@@ -8352,6 +8364,9 @@
             </w:r>
             <w:r>
               <w:instrText xml:space="preserve"> FORMCHECKBOX </w:instrText>
+            </w:r>
+            <w:r>
+              <w:fldChar w:fldCharType="separate"/>
             </w:r>
             <w:r>
               <w:fldChar w:fldCharType="end"/>
@@ -8682,6 +8697,9 @@
               <w:instrText xml:space="preserve"> FORMCHECKBOX </w:instrText>
             </w:r>
             <w:r>
+              <w:fldChar w:fldCharType="separate"/>
+            </w:r>
+            <w:r>
               <w:fldChar w:fldCharType="end"/>
             </w:r>
             <w:r>
@@ -8717,6 +8735,9 @@
             </w:r>
             <w:r>
               <w:instrText xml:space="preserve"> FORMCHECKBOX </w:instrText>
+            </w:r>
+            <w:r>
+              <w:fldChar w:fldCharType="separate"/>
             </w:r>
             <w:r>
               <w:fldChar w:fldCharType="end"/>
@@ -9053,6 +9074,9 @@
               <w:instrText xml:space="preserve"> FORMCHECKBOX </w:instrText>
             </w:r>
             <w:r>
+              <w:fldChar w:fldCharType="separate"/>
+            </w:r>
+            <w:r>
               <w:fldChar w:fldCharType="end"/>
             </w:r>
             <w:r>
@@ -9088,6 +9112,9 @@
             </w:r>
             <w:r>
               <w:instrText xml:space="preserve"> FORMCHECKBOX </w:instrText>
+            </w:r>
+            <w:r>
+              <w:fldChar w:fldCharType="separate"/>
             </w:r>
             <w:r>
               <w:fldChar w:fldCharType="end"/>
@@ -9514,6 +9541,9 @@
               <w:instrText xml:space="preserve"> FORMCHECKBOX </w:instrText>
             </w:r>
             <w:r>
+              <w:fldChar w:fldCharType="separate"/>
+            </w:r>
+            <w:r>
               <w:fldChar w:fldCharType="end"/>
             </w:r>
             <w:r>
@@ -9552,6 +9582,9 @@
             </w:r>
             <w:r>
               <w:instrText xml:space="preserve"> FORMCHECKBOX </w:instrText>
+            </w:r>
+            <w:r>
+              <w:fldChar w:fldCharType="separate"/>
             </w:r>
             <w:r>
               <w:fldChar w:fldCharType="end"/>
@@ -9725,21 +9758,7 @@
           <w:i/>
         </w:rPr>
         <w:tab/>
-        <w:t>Registro de ficheros con “</w:t>
-      </w:r>
-      <w:proofErr w:type="spellStart"/>
-      <w:r>
-        <w:rPr>
-          <w:i/>
-        </w:rPr>
-        <w:t>logs</w:t>
-      </w:r>
-      <w:proofErr w:type="spellEnd"/>
-      <w:r>
-        <w:rPr>
-          <w:i/>
-        </w:rPr>
-        <w:t>” de actividad.</w:t>
+        <w:t>Registro de ficheros con “logs” de actividad.</w:t>
       </w:r>
     </w:p>
     <w:p>
@@ -10052,6 +10071,9 @@
               <w:instrText xml:space="preserve"> FORMCHECKBOX </w:instrText>
             </w:r>
             <w:r>
+              <w:fldChar w:fldCharType="separate"/>
+            </w:r>
+            <w:r>
               <w:fldChar w:fldCharType="end"/>
             </w:r>
             <w:r>
@@ -10090,6 +10112,9 @@
             </w:r>
             <w:r>
               <w:instrText xml:space="preserve"> FORMCHECKBOX </w:instrText>
+            </w:r>
+            <w:r>
+              <w:fldChar w:fldCharType="separate"/>
             </w:r>
             <w:r>
               <w:fldChar w:fldCharType="end"/>
@@ -10435,6 +10460,9 @@
               <w:instrText xml:space="preserve"> FORMCHECKBOX </w:instrText>
             </w:r>
             <w:r>
+              <w:fldChar w:fldCharType="separate"/>
+            </w:r>
+            <w:r>
               <w:fldChar w:fldCharType="end"/>
             </w:r>
             <w:r>
@@ -10473,6 +10501,9 @@
             </w:r>
             <w:r>
               <w:instrText xml:space="preserve"> FORMCHECKBOX </w:instrText>
+            </w:r>
+            <w:r>
+              <w:fldChar w:fldCharType="separate"/>
             </w:r>
             <w:r>
               <w:fldChar w:fldCharType="end"/>
@@ -10802,6 +10833,9 @@
               <w:instrText xml:space="preserve"> FORMCHECKBOX </w:instrText>
             </w:r>
             <w:r>
+              <w:fldChar w:fldCharType="separate"/>
+            </w:r>
+            <w:r>
               <w:fldChar w:fldCharType="end"/>
             </w:r>
             <w:r>
@@ -10840,6 +10874,9 @@
             </w:r>
             <w:r>
               <w:instrText xml:space="preserve"> FORMCHECKBOX </w:instrText>
+            </w:r>
+            <w:r>
+              <w:fldChar w:fldCharType="separate"/>
             </w:r>
             <w:r>
               <w:fldChar w:fldCharType="end"/>
@@ -10929,14 +10966,12 @@
       <w:bookmarkStart w:id="80" w:name="_Toc33238262"/>
       <w:bookmarkStart w:id="81" w:name="_Toc322442667"/>
       <w:bookmarkStart w:id="82" w:name="_Toc339267328"/>
-      <w:proofErr w:type="spellStart"/>
       <w:r>
         <w:t>Mantenibilidad</w:t>
       </w:r>
       <w:bookmarkEnd w:id="80"/>
       <w:bookmarkEnd w:id="81"/>
       <w:bookmarkEnd w:id="82"/>
-      <w:proofErr w:type="spellEnd"/>
     </w:p>
     <w:p>
       <w:pPr>
@@ -11221,6 +11256,9 @@
               <w:instrText xml:space="preserve"> FORMCHECKBOX </w:instrText>
             </w:r>
             <w:r>
+              <w:fldChar w:fldCharType="separate"/>
+            </w:r>
+            <w:r>
               <w:fldChar w:fldCharType="end"/>
             </w:r>
             <w:r>
@@ -11259,6 +11297,9 @@
             </w:r>
             <w:r>
               <w:instrText xml:space="preserve"> FORMCHECKBOX </w:instrText>
+            </w:r>
+            <w:r>
+              <w:fldChar w:fldCharType="separate"/>
             </w:r>
             <w:r>
               <w:fldChar w:fldCharType="end"/>
@@ -11732,6 +11773,9 @@
               <w:instrText xml:space="preserve"> FORMCHECKBOX </w:instrText>
             </w:r>
             <w:r>
+              <w:fldChar w:fldCharType="separate"/>
+            </w:r>
+            <w:r>
               <w:fldChar w:fldCharType="end"/>
             </w:r>
             <w:r>
@@ -11770,6 +11814,9 @@
             </w:r>
             <w:r>
               <w:instrText xml:space="preserve"> FORMCHECKBOX </w:instrText>
+            </w:r>
+            <w:r>
+              <w:fldChar w:fldCharType="separate"/>
             </w:r>
             <w:r>
               <w:fldChar w:fldCharType="end"/>
@@ -12191,6 +12238,9 @@
               <w:instrText xml:space="preserve"> FORMCHECKBOX </w:instrText>
             </w:r>
             <w:r>
+              <w:fldChar w:fldCharType="separate"/>
+            </w:r>
+            <w:r>
               <w:fldChar w:fldCharType="end"/>
             </w:r>
             <w:r>
@@ -12229,6 +12279,9 @@
             </w:r>
             <w:r>
               <w:instrText xml:space="preserve"> FORMCHECKBOX </w:instrText>
+            </w:r>
+            <w:r>
+              <w:fldChar w:fldCharType="separate"/>
             </w:r>
             <w:r>
               <w:fldChar w:fldCharType="end"/>
@@ -12545,6 +12598,9 @@
               <w:instrText xml:space="preserve"> FORMCHECKBOX </w:instrText>
             </w:r>
             <w:r>
+              <w:fldChar w:fldCharType="separate"/>
+            </w:r>
+            <w:r>
               <w:fldChar w:fldCharType="end"/>
             </w:r>
             <w:r>
@@ -12583,6 +12639,9 @@
             </w:r>
             <w:r>
               <w:instrText xml:space="preserve"> FORMCHECKBOX </w:instrText>
+            </w:r>
+            <w:r>
+              <w:fldChar w:fldCharType="separate"/>
             </w:r>
             <w:r>
               <w:fldChar w:fldCharType="end"/>
@@ -12773,7 +12832,7 @@
       </w:pPr>
     </w:p>
     <w:sectPr>
-      <w:headerReference w:type="first" r:id="rId16"/>
+      <w:headerReference w:type="first" r:id="rId15"/>
       <w:pgSz w:w="11906" w:h="16838"/>
       <w:pgMar w:top="1418" w:right="1701" w:bottom="1418" w:left="1701" w:header="709" w:footer="709" w:gutter="0"/>
       <w:cols w:space="708"/>
@@ -12784,7 +12843,7 @@
 </file>
 
 <file path=word/endnotes.xml><?xml version="1.0" encoding="utf-8"?>
-<w:endnotes xmlns:wpc="http://schemas.microsoft.com/office/word/2010/wordprocessingCanvas" xmlns:mc="http://schemas.openxmlformats.org/markup-compatibility/2006" xmlns:o="urn:schemas-microsoft-com:office:office" xmlns:r="http://schemas.openxmlformats.org/officeDocument/2006/relationships" xmlns:m="http://schemas.openxmlformats.org/officeDocument/2006/math" xmlns:v="urn:schemas-microsoft-com:vml" xmlns:wp14="http://schemas.microsoft.com/office/word/2010/wordprocessingDrawing" xmlns:wp="http://schemas.openxmlformats.org/drawingml/2006/wordprocessingDrawing" xmlns:w10="urn:schemas-microsoft-com:office:word" xmlns:w="http://schemas.openxmlformats.org/wordprocessingml/2006/main" xmlns:w14="http://schemas.microsoft.com/office/word/2010/wordml" xmlns:wpg="http://schemas.microsoft.com/office/word/2010/wordprocessingGroup" xmlns:wpi="http://schemas.microsoft.com/office/word/2010/wordprocessingInk" xmlns:wne="http://schemas.microsoft.com/office/word/2006/wordml" xmlns:wps="http://schemas.microsoft.com/office/word/2010/wordprocessingShape" mc:Ignorable="w14 wp14">
+<w:endnotes xmlns:wpc="http://schemas.microsoft.com/office/word/2010/wordprocessingCanvas" xmlns:mc="http://schemas.openxmlformats.org/markup-compatibility/2006" xmlns:o="urn:schemas-microsoft-com:office:office" xmlns:r="http://schemas.openxmlformats.org/officeDocument/2006/relationships" xmlns:m="http://schemas.openxmlformats.org/officeDocument/2006/math" xmlns:v="urn:schemas-microsoft-com:vml" xmlns:wp14="http://schemas.microsoft.com/office/word/2010/wordprocessingDrawing" xmlns:wp="http://schemas.openxmlformats.org/drawingml/2006/wordprocessingDrawing" xmlns:w10="urn:schemas-microsoft-com:office:word" xmlns:w="http://schemas.openxmlformats.org/wordprocessingml/2006/main" xmlns:w14="http://schemas.microsoft.com/office/word/2010/wordml" xmlns:w15="http://schemas.microsoft.com/office/word/2012/wordml" xmlns:wpg="http://schemas.microsoft.com/office/word/2010/wordprocessingGroup" xmlns:wpi="http://schemas.microsoft.com/office/word/2010/wordprocessingInk" xmlns:wne="http://schemas.microsoft.com/office/word/2006/wordml" xmlns:wps="http://schemas.microsoft.com/office/word/2010/wordprocessingShape" mc:Ignorable="w14 w15 wp14">
   <w:endnote w:type="separator" w:id="-1">
     <w:p>
       <w:r>
@@ -12803,7 +12862,7 @@
 </file>
 
 <file path=word/footer1.xml><?xml version="1.0" encoding="utf-8"?>
-<w:ftr xmlns:wpc="http://schemas.microsoft.com/office/word/2010/wordprocessingCanvas" xmlns:mc="http://schemas.openxmlformats.org/markup-compatibility/2006" xmlns:o="urn:schemas-microsoft-com:office:office" xmlns:r="http://schemas.openxmlformats.org/officeDocument/2006/relationships" xmlns:m="http://schemas.openxmlformats.org/officeDocument/2006/math" xmlns:v="urn:schemas-microsoft-com:vml" xmlns:wp14="http://schemas.microsoft.com/office/word/2010/wordprocessingDrawing" xmlns:wp="http://schemas.openxmlformats.org/drawingml/2006/wordprocessingDrawing" xmlns:w10="urn:schemas-microsoft-com:office:word" xmlns:w="http://schemas.openxmlformats.org/wordprocessingml/2006/main" xmlns:w14="http://schemas.microsoft.com/office/word/2010/wordml" xmlns:wpg="http://schemas.microsoft.com/office/word/2010/wordprocessingGroup" xmlns:wpi="http://schemas.microsoft.com/office/word/2010/wordprocessingInk" xmlns:wne="http://schemas.microsoft.com/office/word/2006/wordml" xmlns:wps="http://schemas.microsoft.com/office/word/2010/wordprocessingShape" mc:Ignorable="w14 wp14">
+<w:ftr xmlns:wpc="http://schemas.microsoft.com/office/word/2010/wordprocessingCanvas" xmlns:mc="http://schemas.openxmlformats.org/markup-compatibility/2006" xmlns:o="urn:schemas-microsoft-com:office:office" xmlns:r="http://schemas.openxmlformats.org/officeDocument/2006/relationships" xmlns:m="http://schemas.openxmlformats.org/officeDocument/2006/math" xmlns:v="urn:schemas-microsoft-com:vml" xmlns:wp14="http://schemas.microsoft.com/office/word/2010/wordprocessingDrawing" xmlns:wp="http://schemas.openxmlformats.org/drawingml/2006/wordprocessingDrawing" xmlns:w10="urn:schemas-microsoft-com:office:word" xmlns:w="http://schemas.openxmlformats.org/wordprocessingml/2006/main" xmlns:w14="http://schemas.microsoft.com/office/word/2010/wordml" xmlns:w15="http://schemas.microsoft.com/office/word/2012/wordml" xmlns:wpg="http://schemas.microsoft.com/office/word/2010/wordprocessingGroup" xmlns:wpi="http://schemas.microsoft.com/office/word/2010/wordprocessingInk" xmlns:wne="http://schemas.microsoft.com/office/word/2006/wordml" xmlns:wps="http://schemas.microsoft.com/office/word/2010/wordprocessingShape" mc:Ignorable="w14 w15 wp14">
   <w:tbl>
     <w:tblPr>
       <w:tblW w:w="0" w:type="auto"/>
@@ -12898,7 +12957,7 @@
 </file>
 
 <file path=word/footer2.xml><?xml version="1.0" encoding="utf-8"?>
-<w:ftr xmlns:wpc="http://schemas.microsoft.com/office/word/2010/wordprocessingCanvas" xmlns:mc="http://schemas.openxmlformats.org/markup-compatibility/2006" xmlns:o="urn:schemas-microsoft-com:office:office" xmlns:r="http://schemas.openxmlformats.org/officeDocument/2006/relationships" xmlns:m="http://schemas.openxmlformats.org/officeDocument/2006/math" xmlns:v="urn:schemas-microsoft-com:vml" xmlns:wp14="http://schemas.microsoft.com/office/word/2010/wordprocessingDrawing" xmlns:wp="http://schemas.openxmlformats.org/drawingml/2006/wordprocessingDrawing" xmlns:w10="urn:schemas-microsoft-com:office:word" xmlns:w="http://schemas.openxmlformats.org/wordprocessingml/2006/main" xmlns:w14="http://schemas.microsoft.com/office/word/2010/wordml" xmlns:wpg="http://schemas.microsoft.com/office/word/2010/wordprocessingGroup" xmlns:wpi="http://schemas.microsoft.com/office/word/2010/wordprocessingInk" xmlns:wne="http://schemas.microsoft.com/office/word/2006/wordml" xmlns:wps="http://schemas.microsoft.com/office/word/2010/wordprocessingShape" mc:Ignorable="w14 wp14">
+<w:ftr xmlns:wpc="http://schemas.microsoft.com/office/word/2010/wordprocessingCanvas" xmlns:mc="http://schemas.openxmlformats.org/markup-compatibility/2006" xmlns:o="urn:schemas-microsoft-com:office:office" xmlns:r="http://schemas.openxmlformats.org/officeDocument/2006/relationships" xmlns:m="http://schemas.openxmlformats.org/officeDocument/2006/math" xmlns:v="urn:schemas-microsoft-com:vml" xmlns:wp14="http://schemas.microsoft.com/office/word/2010/wordprocessingDrawing" xmlns:wp="http://schemas.openxmlformats.org/drawingml/2006/wordprocessingDrawing" xmlns:w10="urn:schemas-microsoft-com:office:word" xmlns:w="http://schemas.openxmlformats.org/wordprocessingml/2006/main" xmlns:w14="http://schemas.microsoft.com/office/word/2010/wordml" xmlns:w15="http://schemas.microsoft.com/office/word/2012/wordml" xmlns:wpg="http://schemas.microsoft.com/office/word/2010/wordprocessingGroup" xmlns:wpi="http://schemas.microsoft.com/office/word/2010/wordprocessingInk" xmlns:wne="http://schemas.microsoft.com/office/word/2006/wordml" xmlns:wps="http://schemas.microsoft.com/office/word/2010/wordprocessingShape" mc:Ignorable="w14 w15 wp14">
   <w:p>
     <w:pPr>
       <w:pStyle w:val="Piedepgina"/>
@@ -12908,7 +12967,7 @@
 </file>
 
 <file path=word/footnotes.xml><?xml version="1.0" encoding="utf-8"?>
-<w:footnotes xmlns:wpc="http://schemas.microsoft.com/office/word/2010/wordprocessingCanvas" xmlns:mc="http://schemas.openxmlformats.org/markup-compatibility/2006" xmlns:o="urn:schemas-microsoft-com:office:office" xmlns:r="http://schemas.openxmlformats.org/officeDocument/2006/relationships" xmlns:m="http://schemas.openxmlformats.org/officeDocument/2006/math" xmlns:v="urn:schemas-microsoft-com:vml" xmlns:wp14="http://schemas.microsoft.com/office/word/2010/wordprocessingDrawing" xmlns:wp="http://schemas.openxmlformats.org/drawingml/2006/wordprocessingDrawing" xmlns:w10="urn:schemas-microsoft-com:office:word" xmlns:w="http://schemas.openxmlformats.org/wordprocessingml/2006/main" xmlns:w14="http://schemas.microsoft.com/office/word/2010/wordml" xmlns:wpg="http://schemas.microsoft.com/office/word/2010/wordprocessingGroup" xmlns:wpi="http://schemas.microsoft.com/office/word/2010/wordprocessingInk" xmlns:wne="http://schemas.microsoft.com/office/word/2006/wordml" xmlns:wps="http://schemas.microsoft.com/office/word/2010/wordprocessingShape" mc:Ignorable="w14 wp14">
+<w:footnotes xmlns:wpc="http://schemas.microsoft.com/office/word/2010/wordprocessingCanvas" xmlns:mc="http://schemas.openxmlformats.org/markup-compatibility/2006" xmlns:o="urn:schemas-microsoft-com:office:office" xmlns:r="http://schemas.openxmlformats.org/officeDocument/2006/relationships" xmlns:m="http://schemas.openxmlformats.org/officeDocument/2006/math" xmlns:v="urn:schemas-microsoft-com:vml" xmlns:wp14="http://schemas.microsoft.com/office/word/2010/wordprocessingDrawing" xmlns:wp="http://schemas.openxmlformats.org/drawingml/2006/wordprocessingDrawing" xmlns:w10="urn:schemas-microsoft-com:office:word" xmlns:w="http://schemas.openxmlformats.org/wordprocessingml/2006/main" xmlns:w14="http://schemas.microsoft.com/office/word/2010/wordml" xmlns:w15="http://schemas.microsoft.com/office/word/2012/wordml" xmlns:wpg="http://schemas.microsoft.com/office/word/2010/wordprocessingGroup" xmlns:wpi="http://schemas.microsoft.com/office/word/2010/wordprocessingInk" xmlns:wne="http://schemas.microsoft.com/office/word/2006/wordml" xmlns:wps="http://schemas.microsoft.com/office/word/2010/wordprocessingShape" mc:Ignorable="w14 w15 wp14">
   <w:footnote w:type="separator" w:id="-1">
     <w:p>
       <w:r>
@@ -12927,7 +12986,7 @@
 </file>
 
 <file path=word/header1.xml><?xml version="1.0" encoding="utf-8"?>
-<w:hdr xmlns:wpc="http://schemas.microsoft.com/office/word/2010/wordprocessingCanvas" xmlns:mc="http://schemas.openxmlformats.org/markup-compatibility/2006" xmlns:o="urn:schemas-microsoft-com:office:office" xmlns:r="http://schemas.openxmlformats.org/officeDocument/2006/relationships" xmlns:m="http://schemas.openxmlformats.org/officeDocument/2006/math" xmlns:v="urn:schemas-microsoft-com:vml" xmlns:wp14="http://schemas.microsoft.com/office/word/2010/wordprocessingDrawing" xmlns:wp="http://schemas.openxmlformats.org/drawingml/2006/wordprocessingDrawing" xmlns:w10="urn:schemas-microsoft-com:office:word" xmlns:w="http://schemas.openxmlformats.org/wordprocessingml/2006/main" xmlns:w14="http://schemas.microsoft.com/office/word/2010/wordml" xmlns:wpg="http://schemas.microsoft.com/office/word/2010/wordprocessingGroup" xmlns:wpi="http://schemas.microsoft.com/office/word/2010/wordprocessingInk" xmlns:wne="http://schemas.microsoft.com/office/word/2006/wordml" xmlns:wps="http://schemas.microsoft.com/office/word/2010/wordprocessingShape" mc:Ignorable="w14 wp14">
+<w:hdr xmlns:wpc="http://schemas.microsoft.com/office/word/2010/wordprocessingCanvas" xmlns:mc="http://schemas.openxmlformats.org/markup-compatibility/2006" xmlns:o="urn:schemas-microsoft-com:office:office" xmlns:r="http://schemas.openxmlformats.org/officeDocument/2006/relationships" xmlns:m="http://schemas.openxmlformats.org/officeDocument/2006/math" xmlns:v="urn:schemas-microsoft-com:vml" xmlns:wp14="http://schemas.microsoft.com/office/word/2010/wordprocessingDrawing" xmlns:wp="http://schemas.openxmlformats.org/drawingml/2006/wordprocessingDrawing" xmlns:w10="urn:schemas-microsoft-com:office:word" xmlns:w="http://schemas.openxmlformats.org/wordprocessingml/2006/main" xmlns:w14="http://schemas.microsoft.com/office/word/2010/wordml" xmlns:w15="http://schemas.microsoft.com/office/word/2012/wordml" xmlns:wpg="http://schemas.microsoft.com/office/word/2010/wordprocessingGroup" xmlns:wpi="http://schemas.microsoft.com/office/word/2010/wordprocessingInk" xmlns:wne="http://schemas.microsoft.com/office/word/2006/wordml" xmlns:wps="http://schemas.microsoft.com/office/word/2010/wordprocessingShape" mc:Ignorable="w14 w15 wp14">
   <w:tbl>
     <w:tblPr>
       <w:tblW w:w="0" w:type="auto"/>
@@ -13160,7 +13219,7 @@
 </file>
 
 <file path=word/header2.xml><?xml version="1.0" encoding="utf-8"?>
-<w:hdr xmlns:wpc="http://schemas.microsoft.com/office/word/2010/wordprocessingCanvas" xmlns:mc="http://schemas.openxmlformats.org/markup-compatibility/2006" xmlns:o="urn:schemas-microsoft-com:office:office" xmlns:r="http://schemas.openxmlformats.org/officeDocument/2006/relationships" xmlns:m="http://schemas.openxmlformats.org/officeDocument/2006/math" xmlns:v="urn:schemas-microsoft-com:vml" xmlns:wp14="http://schemas.microsoft.com/office/word/2010/wordprocessingDrawing" xmlns:wp="http://schemas.openxmlformats.org/drawingml/2006/wordprocessingDrawing" xmlns:w10="urn:schemas-microsoft-com:office:word" xmlns:w="http://schemas.openxmlformats.org/wordprocessingml/2006/main" xmlns:w14="http://schemas.microsoft.com/office/word/2010/wordml" xmlns:wpg="http://schemas.microsoft.com/office/word/2010/wordprocessingGroup" xmlns:wpi="http://schemas.microsoft.com/office/word/2010/wordprocessingInk" xmlns:wne="http://schemas.microsoft.com/office/word/2006/wordml" xmlns:wps="http://schemas.microsoft.com/office/word/2010/wordprocessingShape" mc:Ignorable="w14 wp14">
+<w:hdr xmlns:wpc="http://schemas.microsoft.com/office/word/2010/wordprocessingCanvas" xmlns:mc="http://schemas.openxmlformats.org/markup-compatibility/2006" xmlns:o="urn:schemas-microsoft-com:office:office" xmlns:r="http://schemas.openxmlformats.org/officeDocument/2006/relationships" xmlns:m="http://schemas.openxmlformats.org/officeDocument/2006/math" xmlns:v="urn:schemas-microsoft-com:vml" xmlns:wp14="http://schemas.microsoft.com/office/word/2010/wordprocessingDrawing" xmlns:wp="http://schemas.openxmlformats.org/drawingml/2006/wordprocessingDrawing" xmlns:w10="urn:schemas-microsoft-com:office:word" xmlns:w="http://schemas.openxmlformats.org/wordprocessingml/2006/main" xmlns:w14="http://schemas.microsoft.com/office/word/2010/wordml" xmlns:w15="http://schemas.microsoft.com/office/word/2012/wordml" xmlns:wpg="http://schemas.microsoft.com/office/word/2010/wordprocessingGroup" xmlns:wpi="http://schemas.microsoft.com/office/word/2010/wordprocessingInk" xmlns:wne="http://schemas.microsoft.com/office/word/2006/wordml" xmlns:wps="http://schemas.microsoft.com/office/word/2010/wordprocessingShape" mc:Ignorable="w14 w15 wp14">
   <w:p>
     <w:pPr>
       <w:pStyle w:val="Encabezado"/>
@@ -13171,7 +13230,7 @@
 </file>
 
 <file path=word/header3.xml><?xml version="1.0" encoding="utf-8"?>
-<w:hdr xmlns:wpc="http://schemas.microsoft.com/office/word/2010/wordprocessingCanvas" xmlns:mc="http://schemas.openxmlformats.org/markup-compatibility/2006" xmlns:o="urn:schemas-microsoft-com:office:office" xmlns:r="http://schemas.openxmlformats.org/officeDocument/2006/relationships" xmlns:m="http://schemas.openxmlformats.org/officeDocument/2006/math" xmlns:v="urn:schemas-microsoft-com:vml" xmlns:wp14="http://schemas.microsoft.com/office/word/2010/wordprocessingDrawing" xmlns:wp="http://schemas.openxmlformats.org/drawingml/2006/wordprocessingDrawing" xmlns:w10="urn:schemas-microsoft-com:office:word" xmlns:w="http://schemas.openxmlformats.org/wordprocessingml/2006/main" xmlns:w14="http://schemas.microsoft.com/office/word/2010/wordml" xmlns:wpg="http://schemas.microsoft.com/office/word/2010/wordprocessingGroup" xmlns:wpi="http://schemas.microsoft.com/office/word/2010/wordprocessingInk" xmlns:wne="http://schemas.microsoft.com/office/word/2006/wordml" xmlns:wps="http://schemas.microsoft.com/office/word/2010/wordprocessingShape" mc:Ignorable="w14 wp14">
+<w:hdr xmlns:wpc="http://schemas.microsoft.com/office/word/2010/wordprocessingCanvas" xmlns:mc="http://schemas.openxmlformats.org/markup-compatibility/2006" xmlns:o="urn:schemas-microsoft-com:office:office" xmlns:r="http://schemas.openxmlformats.org/officeDocument/2006/relationships" xmlns:m="http://schemas.openxmlformats.org/officeDocument/2006/math" xmlns:v="urn:schemas-microsoft-com:vml" xmlns:wp14="http://schemas.microsoft.com/office/word/2010/wordprocessingDrawing" xmlns:wp="http://schemas.openxmlformats.org/drawingml/2006/wordprocessingDrawing" xmlns:w10="urn:schemas-microsoft-com:office:word" xmlns:w="http://schemas.openxmlformats.org/wordprocessingml/2006/main" xmlns:w14="http://schemas.microsoft.com/office/word/2010/wordml" xmlns:w15="http://schemas.microsoft.com/office/word/2012/wordml" xmlns:wpg="http://schemas.microsoft.com/office/word/2010/wordprocessingGroup" xmlns:wpi="http://schemas.microsoft.com/office/word/2010/wordprocessingInk" xmlns:wne="http://schemas.microsoft.com/office/word/2006/wordml" xmlns:wps="http://schemas.microsoft.com/office/word/2010/wordprocessingShape" mc:Ignorable="w14 w15 wp14">
   <w:tbl>
     <w:tblPr>
       <w:tblW w:w="0" w:type="auto"/>
@@ -13296,7 +13355,7 @@
               <w:noProof/>
               <w:color w:val="241A61"/>
             </w:rPr>
-            <w:t>8</w:t>
+            <w:t>4</w:t>
           </w:r>
           <w:r>
             <w:rPr>
@@ -13319,7 +13378,7 @@
 </file>
 
 <file path=word/header4.xml><?xml version="1.0" encoding="utf-8"?>
-<w:hdr xmlns:wpc="http://schemas.microsoft.com/office/word/2010/wordprocessingCanvas" xmlns:mc="http://schemas.openxmlformats.org/markup-compatibility/2006" xmlns:o="urn:schemas-microsoft-com:office:office" xmlns:r="http://schemas.openxmlformats.org/officeDocument/2006/relationships" xmlns:m="http://schemas.openxmlformats.org/officeDocument/2006/math" xmlns:v="urn:schemas-microsoft-com:vml" xmlns:wp14="http://schemas.microsoft.com/office/word/2010/wordprocessingDrawing" xmlns:wp="http://schemas.openxmlformats.org/drawingml/2006/wordprocessingDrawing" xmlns:w10="urn:schemas-microsoft-com:office:word" xmlns:w="http://schemas.openxmlformats.org/wordprocessingml/2006/main" xmlns:w14="http://schemas.microsoft.com/office/word/2010/wordml" xmlns:wpg="http://schemas.microsoft.com/office/word/2010/wordprocessingGroup" xmlns:wpi="http://schemas.microsoft.com/office/word/2010/wordprocessingInk" xmlns:wne="http://schemas.microsoft.com/office/word/2006/wordml" xmlns:wps="http://schemas.microsoft.com/office/word/2010/wordprocessingShape" mc:Ignorable="w14 wp14">
+<w:hdr xmlns:wpc="http://schemas.microsoft.com/office/word/2010/wordprocessingCanvas" xmlns:mc="http://schemas.openxmlformats.org/markup-compatibility/2006" xmlns:o="urn:schemas-microsoft-com:office:office" xmlns:r="http://schemas.openxmlformats.org/officeDocument/2006/relationships" xmlns:m="http://schemas.openxmlformats.org/officeDocument/2006/math" xmlns:v="urn:schemas-microsoft-com:vml" xmlns:wp14="http://schemas.microsoft.com/office/word/2010/wordprocessingDrawing" xmlns:wp="http://schemas.openxmlformats.org/drawingml/2006/wordprocessingDrawing" xmlns:w10="urn:schemas-microsoft-com:office:word" xmlns:w="http://schemas.openxmlformats.org/wordprocessingml/2006/main" xmlns:w14="http://schemas.microsoft.com/office/word/2010/wordml" xmlns:w15="http://schemas.microsoft.com/office/word/2012/wordml" xmlns:wpg="http://schemas.microsoft.com/office/word/2010/wordprocessingGroup" xmlns:wpi="http://schemas.microsoft.com/office/word/2010/wordprocessingInk" xmlns:wne="http://schemas.microsoft.com/office/word/2006/wordml" xmlns:wps="http://schemas.microsoft.com/office/word/2010/wordprocessingShape" mc:Ignorable="w14 w15 wp14">
   <w:p>
     <w:pPr>
       <w:pStyle w:val="Encabezado"/>
@@ -13330,7 +13389,7 @@
 </file>
 
 <file path=word/header5.xml><?xml version="1.0" encoding="utf-8"?>
-<w:hdr xmlns:wpc="http://schemas.microsoft.com/office/word/2010/wordprocessingCanvas" xmlns:mc="http://schemas.openxmlformats.org/markup-compatibility/2006" xmlns:o="urn:schemas-microsoft-com:office:office" xmlns:r="http://schemas.openxmlformats.org/officeDocument/2006/relationships" xmlns:m="http://schemas.openxmlformats.org/officeDocument/2006/math" xmlns:v="urn:schemas-microsoft-com:vml" xmlns:wp14="http://schemas.microsoft.com/office/word/2010/wordprocessingDrawing" xmlns:wp="http://schemas.openxmlformats.org/drawingml/2006/wordprocessingDrawing" xmlns:w10="urn:schemas-microsoft-com:office:word" xmlns:w="http://schemas.openxmlformats.org/wordprocessingml/2006/main" xmlns:w14="http://schemas.microsoft.com/office/word/2010/wordml" xmlns:wpg="http://schemas.microsoft.com/office/word/2010/wordprocessingGroup" xmlns:wpi="http://schemas.microsoft.com/office/word/2010/wordprocessingInk" xmlns:wne="http://schemas.microsoft.com/office/word/2006/wordml" xmlns:wps="http://schemas.microsoft.com/office/word/2010/wordprocessingShape" mc:Ignorable="w14 wp14">
+<w:hdr xmlns:wpc="http://schemas.microsoft.com/office/word/2010/wordprocessingCanvas" xmlns:mc="http://schemas.openxmlformats.org/markup-compatibility/2006" xmlns:o="urn:schemas-microsoft-com:office:office" xmlns:r="http://schemas.openxmlformats.org/officeDocument/2006/relationships" xmlns:m="http://schemas.openxmlformats.org/officeDocument/2006/math" xmlns:v="urn:schemas-microsoft-com:vml" xmlns:wp14="http://schemas.microsoft.com/office/word/2010/wordprocessingDrawing" xmlns:wp="http://schemas.openxmlformats.org/drawingml/2006/wordprocessingDrawing" xmlns:w10="urn:schemas-microsoft-com:office:word" xmlns:w="http://schemas.openxmlformats.org/wordprocessingml/2006/main" xmlns:w14="http://schemas.microsoft.com/office/word/2010/wordml" xmlns:w15="http://schemas.microsoft.com/office/word/2012/wordml" xmlns:wpg="http://schemas.microsoft.com/office/word/2010/wordprocessingGroup" xmlns:wpi="http://schemas.microsoft.com/office/word/2010/wordprocessingInk" xmlns:wne="http://schemas.microsoft.com/office/word/2006/wordml" xmlns:wps="http://schemas.microsoft.com/office/word/2010/wordprocessingShape" mc:Ignorable="w14 w15 wp14">
   <w:tbl>
     <w:tblPr>
       <w:tblW w:w="0" w:type="auto"/>
@@ -13648,7 +13707,7 @@
 </file>
 
 <file path=word/numbering.xml><?xml version="1.0" encoding="utf-8"?>
-<w:numbering xmlns:wpc="http://schemas.microsoft.com/office/word/2010/wordprocessingCanvas" xmlns:mc="http://schemas.openxmlformats.org/markup-compatibility/2006" xmlns:o="urn:schemas-microsoft-com:office:office" xmlns:r="http://schemas.openxmlformats.org/officeDocument/2006/relationships" xmlns:m="http://schemas.openxmlformats.org/officeDocument/2006/math" xmlns:v="urn:schemas-microsoft-com:vml" xmlns:wp14="http://schemas.microsoft.com/office/word/2010/wordprocessingDrawing" xmlns:wp="http://schemas.openxmlformats.org/drawingml/2006/wordprocessingDrawing" xmlns:w10="urn:schemas-microsoft-com:office:word" xmlns:w="http://schemas.openxmlformats.org/wordprocessingml/2006/main" xmlns:w14="http://schemas.microsoft.com/office/word/2010/wordml" xmlns:wpg="http://schemas.microsoft.com/office/word/2010/wordprocessingGroup" xmlns:wpi="http://schemas.microsoft.com/office/word/2010/wordprocessingInk" xmlns:wne="http://schemas.microsoft.com/office/word/2006/wordml" xmlns:wps="http://schemas.microsoft.com/office/word/2010/wordprocessingShape" mc:Ignorable="w14 wp14">
+<w:numbering xmlns:wpc="http://schemas.microsoft.com/office/word/2010/wordprocessingCanvas" xmlns:mc="http://schemas.openxmlformats.org/markup-compatibility/2006" xmlns:o="urn:schemas-microsoft-com:office:office" xmlns:r="http://schemas.openxmlformats.org/officeDocument/2006/relationships" xmlns:m="http://schemas.openxmlformats.org/officeDocument/2006/math" xmlns:v="urn:schemas-microsoft-com:vml" xmlns:wp14="http://schemas.microsoft.com/office/word/2010/wordprocessingDrawing" xmlns:wp="http://schemas.openxmlformats.org/drawingml/2006/wordprocessingDrawing" xmlns:w10="urn:schemas-microsoft-com:office:word" xmlns:w="http://schemas.openxmlformats.org/wordprocessingml/2006/main" xmlns:w14="http://schemas.microsoft.com/office/word/2010/wordml" xmlns:w15="http://schemas.microsoft.com/office/word/2012/wordml" xmlns:wpg="http://schemas.microsoft.com/office/word/2010/wordprocessingGroup" xmlns:wpi="http://schemas.microsoft.com/office/word/2010/wordprocessingInk" xmlns:wne="http://schemas.microsoft.com/office/word/2006/wordml" xmlns:wps="http://schemas.microsoft.com/office/word/2010/wordprocessingShape" mc:Ignorable="w14 w15 wp14">
   <w:abstractNum w:abstractNumId="0">
     <w:nsid w:val="035B79C4"/>
     <w:multiLevelType w:val="multilevel"/>
@@ -16508,7 +16567,7 @@
 </file>
 
 <file path=word/styles.xml><?xml version="1.0" encoding="utf-8"?>
-<w:styles xmlns:mc="http://schemas.openxmlformats.org/markup-compatibility/2006" xmlns:r="http://schemas.openxmlformats.org/officeDocument/2006/relationships" xmlns:w="http://schemas.openxmlformats.org/wordprocessingml/2006/main" xmlns:w14="http://schemas.microsoft.com/office/word/2010/wordml" mc:Ignorable="w14">
+<w:styles xmlns:mc="http://schemas.openxmlformats.org/markup-compatibility/2006" xmlns:r="http://schemas.openxmlformats.org/officeDocument/2006/relationships" xmlns:w="http://schemas.openxmlformats.org/wordprocessingml/2006/main" xmlns:w14="http://schemas.microsoft.com/office/word/2010/wordml" xmlns:w15="http://schemas.microsoft.com/office/word/2012/wordml" mc:Ignorable="w14 w15">
   <w:docDefaults>
     <w:rPrDefault>
       <w:rPr>
@@ -16518,144 +16577,378 @@
     </w:rPrDefault>
     <w:pPrDefault/>
   </w:docDefaults>
-  <w:latentStyles w:defLockedState="0" w:defUIPriority="99" w:defSemiHidden="1" w:defUnhideWhenUsed="1" w:defQFormat="0" w:count="267">
-    <w:lsdException w:name="Normal" w:semiHidden="0" w:uiPriority="0" w:unhideWhenUsed="0" w:qFormat="1"/>
-    <w:lsdException w:name="heading 1" w:semiHidden="0" w:uiPriority="0" w:unhideWhenUsed="0" w:qFormat="1"/>
-    <w:lsdException w:name="heading 2" w:semiHidden="0" w:uiPriority="0" w:unhideWhenUsed="0" w:qFormat="1"/>
-    <w:lsdException w:name="heading 3" w:semiHidden="0" w:uiPriority="0" w:unhideWhenUsed="0" w:qFormat="1"/>
-    <w:lsdException w:name="heading 4" w:semiHidden="0" w:uiPriority="0" w:unhideWhenUsed="0" w:qFormat="1"/>
-    <w:lsdException w:name="heading 5" w:semiHidden="0" w:uiPriority="0" w:unhideWhenUsed="0" w:qFormat="1"/>
-    <w:lsdException w:name="heading 6" w:semiHidden="0" w:uiPriority="0" w:unhideWhenUsed="0" w:qFormat="1"/>
-    <w:lsdException w:name="heading 7" w:semiHidden="0" w:uiPriority="0" w:unhideWhenUsed="0" w:qFormat="1"/>
-    <w:lsdException w:name="heading 8" w:semiHidden="0" w:uiPriority="0" w:unhideWhenUsed="0" w:qFormat="1"/>
-    <w:lsdException w:name="heading 9" w:semiHidden="0" w:uiPriority="0" w:unhideWhenUsed="0" w:qFormat="1"/>
-    <w:lsdException w:name="toc 1" w:uiPriority="39"/>
-    <w:lsdException w:name="toc 2" w:uiPriority="39"/>
-    <w:lsdException w:name="toc 3" w:uiPriority="39"/>
-    <w:lsdException w:name="toc 4" w:uiPriority="39"/>
-    <w:lsdException w:name="toc 5" w:uiPriority="39"/>
-    <w:lsdException w:name="toc 6" w:uiPriority="39"/>
-    <w:lsdException w:name="toc 7" w:uiPriority="39"/>
-    <w:lsdException w:name="toc 8" w:uiPriority="39"/>
-    <w:lsdException w:name="toc 9" w:uiPriority="39"/>
-    <w:lsdException w:name="caption" w:semiHidden="0" w:uiPriority="0" w:unhideWhenUsed="0" w:qFormat="1"/>
-    <w:lsdException w:name="Title" w:semiHidden="0" w:uiPriority="0" w:unhideWhenUsed="0" w:qFormat="1"/>
-    <w:lsdException w:name="Default Paragraph Font" w:uiPriority="1"/>
-    <w:lsdException w:name="Subtitle" w:semiHidden="0" w:uiPriority="0" w:unhideWhenUsed="0" w:qFormat="1"/>
-    <w:lsdException w:name="Strong" w:semiHidden="0" w:uiPriority="22" w:unhideWhenUsed="0" w:qFormat="1"/>
-    <w:lsdException w:name="Emphasis" w:semiHidden="0" w:uiPriority="20" w:unhideWhenUsed="0" w:qFormat="1"/>
-    <w:lsdException w:name="Table Grid" w:semiHidden="0" w:uiPriority="59" w:unhideWhenUsed="0"/>
-    <w:lsdException w:name="Placeholder Text" w:unhideWhenUsed="0"/>
-    <w:lsdException w:name="No Spacing" w:semiHidden="0" w:uiPriority="1" w:unhideWhenUsed="0" w:qFormat="1"/>
-    <w:lsdException w:name="Light Shading" w:semiHidden="0" w:uiPriority="60" w:unhideWhenUsed="0"/>
-    <w:lsdException w:name="Light List" w:semiHidden="0" w:uiPriority="61" w:unhideWhenUsed="0"/>
-    <w:lsdException w:name="Light Grid" w:semiHidden="0" w:uiPriority="62" w:unhideWhenUsed="0"/>
-    <w:lsdException w:name="Medium Shading 1" w:semiHidden="0" w:uiPriority="63" w:unhideWhenUsed="0"/>
-    <w:lsdException w:name="Medium Shading 2" w:semiHidden="0" w:uiPriority="64" w:unhideWhenUsed="0"/>
-    <w:lsdException w:name="Medium List 1" w:semiHidden="0" w:uiPriority="65" w:unhideWhenUsed="0"/>
-    <w:lsdException w:name="Medium List 2" w:semiHidden="0" w:uiPriority="66" w:unhideWhenUsed="0"/>
-    <w:lsdException w:name="Medium Grid 1" w:semiHidden="0" w:uiPriority="67" w:unhideWhenUsed="0"/>
-    <w:lsdException w:name="Medium Grid 2" w:semiHidden="0" w:uiPriority="68" w:unhideWhenUsed="0"/>
-    <w:lsdException w:name="Medium Grid 3" w:semiHidden="0" w:uiPriority="69" w:unhideWhenUsed="0"/>
-    <w:lsdException w:name="Dark List" w:semiHidden="0" w:uiPriority="70" w:unhideWhenUsed="0"/>
-    <w:lsdException w:name="Colorful Shading" w:semiHidden="0" w:uiPriority="71" w:unhideWhenUsed="0"/>
-    <w:lsdException w:name="Colorful List" w:semiHidden="0" w:uiPriority="72" w:unhideWhenUsed="0"/>
-    <w:lsdException w:name="Colorful Grid" w:semiHidden="0" w:uiPriority="73" w:unhideWhenUsed="0"/>
-    <w:lsdException w:name="Light Shading Accent 1" w:semiHidden="0" w:uiPriority="60" w:unhideWhenUsed="0"/>
-    <w:lsdException w:name="Light List Accent 1" w:semiHidden="0" w:uiPriority="61" w:unhideWhenUsed="0"/>
-    <w:lsdException w:name="Light Grid Accent 1" w:semiHidden="0" w:uiPriority="62" w:unhideWhenUsed="0"/>
-    <w:lsdException w:name="Medium Shading 1 Accent 1" w:semiHidden="0" w:uiPriority="63" w:unhideWhenUsed="0"/>
-    <w:lsdException w:name="Medium Shading 2 Accent 1" w:semiHidden="0" w:uiPriority="64" w:unhideWhenUsed="0"/>
-    <w:lsdException w:name="Medium List 1 Accent 1" w:semiHidden="0" w:uiPriority="65" w:unhideWhenUsed="0"/>
-    <w:lsdException w:name="Revision" w:unhideWhenUsed="0"/>
-    <w:lsdException w:name="List Paragraph" w:semiHidden="0" w:uiPriority="34" w:unhideWhenUsed="0" w:qFormat="1"/>
-    <w:lsdException w:name="Quote" w:semiHidden="0" w:uiPriority="29" w:unhideWhenUsed="0" w:qFormat="1"/>
-    <w:lsdException w:name="Intense Quote" w:semiHidden="0" w:uiPriority="30" w:unhideWhenUsed="0" w:qFormat="1"/>
-    <w:lsdException w:name="Medium List 2 Accent 1" w:semiHidden="0" w:uiPriority="66" w:unhideWhenUsed="0"/>
-    <w:lsdException w:name="Medium Grid 1 Accent 1" w:semiHidden="0" w:uiPriority="67" w:unhideWhenUsed="0"/>
-    <w:lsdException w:name="Medium Grid 2 Accent 1" w:semiHidden="0" w:uiPriority="68" w:unhideWhenUsed="0"/>
-    <w:lsdException w:name="Medium Grid 3 Accent 1" w:semiHidden="0" w:uiPriority="69" w:unhideWhenUsed="0"/>
-    <w:lsdException w:name="Dark List Accent 1" w:semiHidden="0" w:uiPriority="70" w:unhideWhenUsed="0"/>
-    <w:lsdException w:name="Colorful Shading Accent 1" w:semiHidden="0" w:uiPriority="71" w:unhideWhenUsed="0"/>
-    <w:lsdException w:name="Colorful List Accent 1" w:semiHidden="0" w:uiPriority="72" w:unhideWhenUsed="0"/>
-    <w:lsdException w:name="Colorful Grid Accent 1" w:semiHidden="0" w:uiPriority="73" w:unhideWhenUsed="0"/>
-    <w:lsdException w:name="Light Shading Accent 2" w:semiHidden="0" w:uiPriority="60" w:unhideWhenUsed="0"/>
-    <w:lsdException w:name="Light List Accent 2" w:semiHidden="0" w:uiPriority="61" w:unhideWhenUsed="0"/>
-    <w:lsdException w:name="Light Grid Accent 2" w:semiHidden="0" w:uiPriority="62" w:unhideWhenUsed="0"/>
-    <w:lsdException w:name="Medium Shading 1 Accent 2" w:semiHidden="0" w:uiPriority="63" w:unhideWhenUsed="0"/>
-    <w:lsdException w:name="Medium Shading 2 Accent 2" w:semiHidden="0" w:uiPriority="64" w:unhideWhenUsed="0"/>
-    <w:lsdException w:name="Medium List 1 Accent 2" w:semiHidden="0" w:uiPriority="65" w:unhideWhenUsed="0"/>
-    <w:lsdException w:name="Medium List 2 Accent 2" w:semiHidden="0" w:uiPriority="66" w:unhideWhenUsed="0"/>
-    <w:lsdException w:name="Medium Grid 1 Accent 2" w:semiHidden="0" w:uiPriority="67" w:unhideWhenUsed="0"/>
-    <w:lsdException w:name="Medium Grid 2 Accent 2" w:semiHidden="0" w:uiPriority="68" w:unhideWhenUsed="0"/>
-    <w:lsdException w:name="Medium Grid 3 Accent 2" w:semiHidden="0" w:uiPriority="69" w:unhideWhenUsed="0"/>
-    <w:lsdException w:name="Dark List Accent 2" w:semiHidden="0" w:uiPriority="70" w:unhideWhenUsed="0"/>
-    <w:lsdException w:name="Colorful Shading Accent 2" w:semiHidden="0" w:uiPriority="71" w:unhideWhenUsed="0"/>
-    <w:lsdException w:name="Colorful List Accent 2" w:semiHidden="0" w:uiPriority="72" w:unhideWhenUsed="0"/>
-    <w:lsdException w:name="Colorful Grid Accent 2" w:semiHidden="0" w:uiPriority="73" w:unhideWhenUsed="0"/>
-    <w:lsdException w:name="Light Shading Accent 3" w:semiHidden="0" w:uiPriority="60" w:unhideWhenUsed="0"/>
-    <w:lsdException w:name="Light List Accent 3" w:semiHidden="0" w:uiPriority="61" w:unhideWhenUsed="0"/>
-    <w:lsdException w:name="Light Grid Accent 3" w:semiHidden="0" w:uiPriority="62" w:unhideWhenUsed="0"/>
-    <w:lsdException w:name="Medium Shading 1 Accent 3" w:semiHidden="0" w:uiPriority="63" w:unhideWhenUsed="0"/>
-    <w:lsdException w:name="Medium Shading 2 Accent 3" w:semiHidden="0" w:uiPriority="64" w:unhideWhenUsed="0"/>
-    <w:lsdException w:name="Medium List 1 Accent 3" w:semiHidden="0" w:uiPriority="65" w:unhideWhenUsed="0"/>
-    <w:lsdException w:name="Medium List 2 Accent 3" w:semiHidden="0" w:uiPriority="66" w:unhideWhenUsed="0"/>
-    <w:lsdException w:name="Medium Grid 1 Accent 3" w:semiHidden="0" w:uiPriority="67" w:unhideWhenUsed="0"/>
-    <w:lsdException w:name="Medium Grid 2 Accent 3" w:semiHidden="0" w:uiPriority="68" w:unhideWhenUsed="0"/>
-    <w:lsdException w:name="Medium Grid 3 Accent 3" w:semiHidden="0" w:uiPriority="69" w:unhideWhenUsed="0"/>
-    <w:lsdException w:name="Dark List Accent 3" w:semiHidden="0" w:uiPriority="70" w:unhideWhenUsed="0"/>
-    <w:lsdException w:name="Colorful Shading Accent 3" w:semiHidden="0" w:uiPriority="71" w:unhideWhenUsed="0"/>
-    <w:lsdException w:name="Colorful List Accent 3" w:semiHidden="0" w:uiPriority="72" w:unhideWhenUsed="0"/>
-    <w:lsdException w:name="Colorful Grid Accent 3" w:semiHidden="0" w:uiPriority="73" w:unhideWhenUsed="0"/>
-    <w:lsdException w:name="Light Shading Accent 4" w:semiHidden="0" w:uiPriority="60" w:unhideWhenUsed="0"/>
-    <w:lsdException w:name="Light List Accent 4" w:semiHidden="0" w:uiPriority="61" w:unhideWhenUsed="0"/>
-    <w:lsdException w:name="Light Grid Accent 4" w:semiHidden="0" w:uiPriority="62" w:unhideWhenUsed="0"/>
-    <w:lsdException w:name="Medium Shading 1 Accent 4" w:semiHidden="0" w:uiPriority="63" w:unhideWhenUsed="0"/>
-    <w:lsdException w:name="Medium Shading 2 Accent 4" w:semiHidden="0" w:uiPriority="64" w:unhideWhenUsed="0"/>
-    <w:lsdException w:name="Medium List 1 Accent 4" w:semiHidden="0" w:uiPriority="65" w:unhideWhenUsed="0"/>
-    <w:lsdException w:name="Medium List 2 Accent 4" w:semiHidden="0" w:uiPriority="66" w:unhideWhenUsed="0"/>
-    <w:lsdException w:name="Medium Grid 1 Accent 4" w:semiHidden="0" w:uiPriority="67" w:unhideWhenUsed="0"/>
-    <w:lsdException w:name="Medium Grid 2 Accent 4" w:semiHidden="0" w:uiPriority="68" w:unhideWhenUsed="0"/>
-    <w:lsdException w:name="Medium Grid 3 Accent 4" w:semiHidden="0" w:uiPriority="69" w:unhideWhenUsed="0"/>
-    <w:lsdException w:name="Dark List Accent 4" w:semiHidden="0" w:uiPriority="70" w:unhideWhenUsed="0"/>
-    <w:lsdException w:name="Colorful Shading Accent 4" w:semiHidden="0" w:uiPriority="71" w:unhideWhenUsed="0"/>
-    <w:lsdException w:name="Colorful List Accent 4" w:semiHidden="0" w:uiPriority="72" w:unhideWhenUsed="0"/>
-    <w:lsdException w:name="Colorful Grid Accent 4" w:semiHidden="0" w:uiPriority="73" w:unhideWhenUsed="0"/>
-    <w:lsdException w:name="Light Shading Accent 5" w:semiHidden="0" w:uiPriority="60" w:unhideWhenUsed="0"/>
-    <w:lsdException w:name="Light List Accent 5" w:semiHidden="0" w:uiPriority="61" w:unhideWhenUsed="0"/>
-    <w:lsdException w:name="Light Grid Accent 5" w:semiHidden="0" w:uiPriority="62" w:unhideWhenUsed="0"/>
-    <w:lsdException w:name="Medium Shading 1 Accent 5" w:semiHidden="0" w:uiPriority="63" w:unhideWhenUsed="0"/>
-    <w:lsdException w:name="Medium Shading 2 Accent 5" w:semiHidden="0" w:uiPriority="64" w:unhideWhenUsed="0"/>
-    <w:lsdException w:name="Medium List 1 Accent 5" w:semiHidden="0" w:uiPriority="65" w:unhideWhenUsed="0"/>
-    <w:lsdException w:name="Medium List 2 Accent 5" w:semiHidden="0" w:uiPriority="66" w:unhideWhenUsed="0"/>
-    <w:lsdException w:name="Medium Grid 1 Accent 5" w:semiHidden="0" w:uiPriority="67" w:unhideWhenUsed="0"/>
-    <w:lsdException w:name="Medium Grid 2 Accent 5" w:semiHidden="0" w:uiPriority="68" w:unhideWhenUsed="0"/>
-    <w:lsdException w:name="Medium Grid 3 Accent 5" w:semiHidden="0" w:uiPriority="69" w:unhideWhenUsed="0"/>
-    <w:lsdException w:name="Dark List Accent 5" w:semiHidden="0" w:uiPriority="70" w:unhideWhenUsed="0"/>
-    <w:lsdException w:name="Colorful Shading Accent 5" w:semiHidden="0" w:uiPriority="71" w:unhideWhenUsed="0"/>
-    <w:lsdException w:name="Colorful List Accent 5" w:semiHidden="0" w:uiPriority="72" w:unhideWhenUsed="0"/>
-    <w:lsdException w:name="Colorful Grid Accent 5" w:semiHidden="0" w:uiPriority="73" w:unhideWhenUsed="0"/>
-    <w:lsdException w:name="Light Shading Accent 6" w:semiHidden="0" w:uiPriority="60" w:unhideWhenUsed="0"/>
-    <w:lsdException w:name="Light List Accent 6" w:semiHidden="0" w:uiPriority="61" w:unhideWhenUsed="0"/>
-    <w:lsdException w:name="Light Grid Accent 6" w:semiHidden="0" w:uiPriority="62" w:unhideWhenUsed="0"/>
-    <w:lsdException w:name="Medium Shading 1 Accent 6" w:semiHidden="0" w:uiPriority="63" w:unhideWhenUsed="0"/>
-    <w:lsdException w:name="Medium Shading 2 Accent 6" w:semiHidden="0" w:uiPriority="64" w:unhideWhenUsed="0"/>
-    <w:lsdException w:name="Medium List 1 Accent 6" w:semiHidden="0" w:uiPriority="65" w:unhideWhenUsed="0"/>
-    <w:lsdException w:name="Medium List 2 Accent 6" w:semiHidden="0" w:uiPriority="66" w:unhideWhenUsed="0"/>
-    <w:lsdException w:name="Medium Grid 1 Accent 6" w:semiHidden="0" w:uiPriority="67" w:unhideWhenUsed="0"/>
-    <w:lsdException w:name="Medium Grid 2 Accent 6" w:semiHidden="0" w:uiPriority="68" w:unhideWhenUsed="0"/>
-    <w:lsdException w:name="Medium Grid 3 Accent 6" w:semiHidden="0" w:uiPriority="69" w:unhideWhenUsed="0"/>
-    <w:lsdException w:name="Dark List Accent 6" w:semiHidden="0" w:uiPriority="70" w:unhideWhenUsed="0"/>
-    <w:lsdException w:name="Colorful Shading Accent 6" w:semiHidden="0" w:uiPriority="71" w:unhideWhenUsed="0"/>
-    <w:lsdException w:name="Colorful List Accent 6" w:semiHidden="0" w:uiPriority="72" w:unhideWhenUsed="0"/>
-    <w:lsdException w:name="Colorful Grid Accent 6" w:semiHidden="0" w:uiPriority="73" w:unhideWhenUsed="0"/>
-    <w:lsdException w:name="Subtle Emphasis" w:semiHidden="0" w:uiPriority="19" w:unhideWhenUsed="0" w:qFormat="1"/>
-    <w:lsdException w:name="Intense Emphasis" w:semiHidden="0" w:uiPriority="21" w:unhideWhenUsed="0" w:qFormat="1"/>
-    <w:lsdException w:name="Subtle Reference" w:semiHidden="0" w:uiPriority="31" w:unhideWhenUsed="0" w:qFormat="1"/>
-    <w:lsdException w:name="Intense Reference" w:semiHidden="0" w:uiPriority="32" w:unhideWhenUsed="0" w:qFormat="1"/>
-    <w:lsdException w:name="Book Title" w:semiHidden="0" w:uiPriority="33" w:unhideWhenUsed="0" w:qFormat="1"/>
-    <w:lsdException w:name="Bibliography" w:uiPriority="37"/>
-    <w:lsdException w:name="TOC Heading" w:uiPriority="39" w:qFormat="1"/>
+  <w:latentStyles w:defLockedState="0" w:defUIPriority="99" w:defSemiHidden="0" w:defUnhideWhenUsed="0" w:defQFormat="0" w:count="371">
+    <w:lsdException w:name="Normal" w:uiPriority="0" w:qFormat="1"/>
+    <w:lsdException w:name="heading 1" w:uiPriority="0" w:qFormat="1"/>
+    <w:lsdException w:name="heading 2" w:uiPriority="0" w:qFormat="1"/>
+    <w:lsdException w:name="heading 3" w:uiPriority="0" w:qFormat="1"/>
+    <w:lsdException w:name="heading 4" w:uiPriority="0" w:qFormat="1"/>
+    <w:lsdException w:name="heading 5" w:uiPriority="0" w:qFormat="1"/>
+    <w:lsdException w:name="heading 6" w:uiPriority="0" w:qFormat="1"/>
+    <w:lsdException w:name="heading 7" w:uiPriority="0" w:qFormat="1"/>
+    <w:lsdException w:name="heading 8" w:uiPriority="0" w:qFormat="1"/>
+    <w:lsdException w:name="heading 9" w:uiPriority="0" w:qFormat="1"/>
+    <w:lsdException w:name="index 1" w:semiHidden="1" w:unhideWhenUsed="1"/>
+    <w:lsdException w:name="index 2" w:semiHidden="1" w:unhideWhenUsed="1"/>
+    <w:lsdException w:name="index 3" w:semiHidden="1" w:unhideWhenUsed="1"/>
+    <w:lsdException w:name="index 4" w:semiHidden="1" w:unhideWhenUsed="1"/>
+    <w:lsdException w:name="index 5" w:semiHidden="1" w:unhideWhenUsed="1"/>
+    <w:lsdException w:name="index 6" w:semiHidden="1" w:unhideWhenUsed="1"/>
+    <w:lsdException w:name="index 7" w:semiHidden="1" w:unhideWhenUsed="1"/>
+    <w:lsdException w:name="index 8" w:semiHidden="1" w:unhideWhenUsed="1"/>
+    <w:lsdException w:name="index 9" w:semiHidden="1" w:unhideWhenUsed="1"/>
+    <w:lsdException w:name="toc 1" w:semiHidden="1" w:uiPriority="39" w:unhideWhenUsed="1"/>
+    <w:lsdException w:name="toc 2" w:semiHidden="1" w:uiPriority="39" w:unhideWhenUsed="1"/>
+    <w:lsdException w:name="toc 3" w:semiHidden="1" w:uiPriority="39" w:unhideWhenUsed="1"/>
+    <w:lsdException w:name="toc 4" w:semiHidden="1" w:uiPriority="39" w:unhideWhenUsed="1"/>
+    <w:lsdException w:name="toc 5" w:semiHidden="1" w:uiPriority="39" w:unhideWhenUsed="1"/>
+    <w:lsdException w:name="toc 6" w:semiHidden="1" w:uiPriority="39" w:unhideWhenUsed="1"/>
+    <w:lsdException w:name="toc 7" w:semiHidden="1" w:uiPriority="39" w:unhideWhenUsed="1"/>
+    <w:lsdException w:name="toc 8" w:semiHidden="1" w:uiPriority="39" w:unhideWhenUsed="1"/>
+    <w:lsdException w:name="toc 9" w:semiHidden="1" w:uiPriority="39" w:unhideWhenUsed="1"/>
+    <w:lsdException w:name="Normal Indent" w:semiHidden="1" w:unhideWhenUsed="1"/>
+    <w:lsdException w:name="footnote text" w:semiHidden="1" w:unhideWhenUsed="1"/>
+    <w:lsdException w:name="annotation text" w:semiHidden="1" w:unhideWhenUsed="1"/>
+    <w:lsdException w:name="header" w:semiHidden="1" w:unhideWhenUsed="1"/>
+    <w:lsdException w:name="footer" w:semiHidden="1" w:unhideWhenUsed="1"/>
+    <w:lsdException w:name="index heading" w:semiHidden="1" w:unhideWhenUsed="1"/>
+    <w:lsdException w:name="caption" w:uiPriority="0" w:qFormat="1"/>
+    <w:lsdException w:name="table of figures" w:semiHidden="1" w:unhideWhenUsed="1"/>
+    <w:lsdException w:name="envelope address" w:semiHidden="1" w:unhideWhenUsed="1"/>
+    <w:lsdException w:name="envelope return" w:semiHidden="1" w:unhideWhenUsed="1"/>
+    <w:lsdException w:name="footnote reference" w:semiHidden="1" w:unhideWhenUsed="1"/>
+    <w:lsdException w:name="annotation reference" w:semiHidden="1" w:unhideWhenUsed="1"/>
+    <w:lsdException w:name="line number" w:semiHidden="1" w:unhideWhenUsed="1"/>
+    <w:lsdException w:name="page number" w:semiHidden="1" w:unhideWhenUsed="1"/>
+    <w:lsdException w:name="endnote reference" w:semiHidden="1" w:unhideWhenUsed="1"/>
+    <w:lsdException w:name="endnote text" w:semiHidden="1" w:unhideWhenUsed="1"/>
+    <w:lsdException w:name="table of authorities" w:semiHidden="1" w:unhideWhenUsed="1"/>
+    <w:lsdException w:name="macro" w:semiHidden="1" w:unhideWhenUsed="1"/>
+    <w:lsdException w:name="toa heading" w:semiHidden="1" w:unhideWhenUsed="1"/>
+    <w:lsdException w:name="List" w:semiHidden="1" w:unhideWhenUsed="1"/>
+    <w:lsdException w:name="List Bullet" w:semiHidden="1" w:unhideWhenUsed="1"/>
+    <w:lsdException w:name="List Number" w:semiHidden="1" w:unhideWhenUsed="1"/>
+    <w:lsdException w:name="List 2" w:semiHidden="1" w:unhideWhenUsed="1"/>
+    <w:lsdException w:name="List 3" w:semiHidden="1" w:unhideWhenUsed="1"/>
+    <w:lsdException w:name="List 4" w:semiHidden="1" w:unhideWhenUsed="1"/>
+    <w:lsdException w:name="List 5" w:semiHidden="1" w:unhideWhenUsed="1"/>
+    <w:lsdException w:name="List Bullet 2" w:semiHidden="1" w:unhideWhenUsed="1"/>
+    <w:lsdException w:name="List Bullet 3" w:semiHidden="1" w:unhideWhenUsed="1"/>
+    <w:lsdException w:name="List Bullet 4" w:semiHidden="1" w:unhideWhenUsed="1"/>
+    <w:lsdException w:name="List Bullet 5" w:semiHidden="1" w:unhideWhenUsed="1"/>
+    <w:lsdException w:name="List Number 2" w:semiHidden="1" w:unhideWhenUsed="1"/>
+    <w:lsdException w:name="List Number 3" w:semiHidden="1" w:unhideWhenUsed="1"/>
+    <w:lsdException w:name="List Number 4" w:semiHidden="1" w:unhideWhenUsed="1"/>
+    <w:lsdException w:name="List Number 5" w:semiHidden="1" w:unhideWhenUsed="1"/>
+    <w:lsdException w:name="Title" w:uiPriority="0" w:qFormat="1"/>
+    <w:lsdException w:name="Closing" w:semiHidden="1" w:unhideWhenUsed="1"/>
+    <w:lsdException w:name="Signature" w:semiHidden="1" w:unhideWhenUsed="1"/>
+    <w:lsdException w:name="Default Paragraph Font" w:semiHidden="1" w:uiPriority="1" w:unhideWhenUsed="1"/>
+    <w:lsdException w:name="Body Text" w:semiHidden="1" w:unhideWhenUsed="1"/>
+    <w:lsdException w:name="Body Text Indent" w:semiHidden="1" w:unhideWhenUsed="1"/>
+    <w:lsdException w:name="List Continue" w:semiHidden="1" w:unhideWhenUsed="1"/>
+    <w:lsdException w:name="List Continue 2" w:semiHidden="1" w:unhideWhenUsed="1"/>
+    <w:lsdException w:name="List Continue 3" w:semiHidden="1" w:unhideWhenUsed="1"/>
+    <w:lsdException w:name="List Continue 4" w:semiHidden="1" w:unhideWhenUsed="1"/>
+    <w:lsdException w:name="List Continue 5" w:semiHidden="1" w:unhideWhenUsed="1"/>
+    <w:lsdException w:name="Message Header" w:semiHidden="1" w:unhideWhenUsed="1"/>
+    <w:lsdException w:name="Subtitle" w:uiPriority="0" w:qFormat="1"/>
+    <w:lsdException w:name="Salutation" w:semiHidden="1" w:unhideWhenUsed="1"/>
+    <w:lsdException w:name="Date" w:semiHidden="1" w:unhideWhenUsed="1"/>
+    <w:lsdException w:name="Body Text First Indent" w:semiHidden="1" w:unhideWhenUsed="1"/>
+    <w:lsdException w:name="Body Text First Indent 2" w:semiHidden="1" w:unhideWhenUsed="1"/>
+    <w:lsdException w:name="Note Heading" w:semiHidden="1" w:unhideWhenUsed="1"/>
+    <w:lsdException w:name="Body Text 2" w:semiHidden="1" w:unhideWhenUsed="1"/>
+    <w:lsdException w:name="Body Text 3" w:semiHidden="1" w:unhideWhenUsed="1"/>
+    <w:lsdException w:name="Body Text Indent 2" w:semiHidden="1" w:unhideWhenUsed="1"/>
+    <w:lsdException w:name="Body Text Indent 3" w:semiHidden="1" w:unhideWhenUsed="1"/>
+    <w:lsdException w:name="Block Text" w:semiHidden="1" w:unhideWhenUsed="1"/>
+    <w:lsdException w:name="Hyperlink" w:semiHidden="1" w:unhideWhenUsed="1"/>
+    <w:lsdException w:name="FollowedHyperlink" w:semiHidden="1" w:unhideWhenUsed="1"/>
+    <w:lsdException w:name="Strong" w:uiPriority="22" w:qFormat="1"/>
+    <w:lsdException w:name="Emphasis" w:uiPriority="20" w:qFormat="1"/>
+    <w:lsdException w:name="Document Map" w:semiHidden="1" w:unhideWhenUsed="1"/>
+    <w:lsdException w:name="Plain Text" w:semiHidden="1" w:unhideWhenUsed="1"/>
+    <w:lsdException w:name="E-mail Signature" w:semiHidden="1" w:unhideWhenUsed="1"/>
+    <w:lsdException w:name="HTML Top of Form" w:semiHidden="1" w:unhideWhenUsed="1"/>
+    <w:lsdException w:name="HTML Bottom of Form" w:semiHidden="1" w:unhideWhenUsed="1"/>
+    <w:lsdException w:name="Normal (Web)" w:semiHidden="1" w:unhideWhenUsed="1"/>
+    <w:lsdException w:name="HTML Acronym" w:semiHidden="1" w:unhideWhenUsed="1"/>
+    <w:lsdException w:name="HTML Address" w:semiHidden="1" w:unhideWhenUsed="1"/>
+    <w:lsdException w:name="HTML Cite" w:semiHidden="1" w:unhideWhenUsed="1"/>
+    <w:lsdException w:name="HTML Code" w:semiHidden="1" w:unhideWhenUsed="1"/>
+    <w:lsdException w:name="HTML Definition" w:semiHidden="1" w:unhideWhenUsed="1"/>
+    <w:lsdException w:name="HTML Keyboard" w:semiHidden="1" w:unhideWhenUsed="1"/>
+    <w:lsdException w:name="HTML Preformatted" w:semiHidden="1" w:unhideWhenUsed="1"/>
+    <w:lsdException w:name="HTML Sample" w:semiHidden="1" w:unhideWhenUsed="1"/>
+    <w:lsdException w:name="HTML Typewriter" w:semiHidden="1" w:unhideWhenUsed="1"/>
+    <w:lsdException w:name="HTML Variable" w:semiHidden="1" w:unhideWhenUsed="1"/>
+    <w:lsdException w:name="Normal Table" w:semiHidden="1" w:unhideWhenUsed="1"/>
+    <w:lsdException w:name="annotation subject" w:semiHidden="1" w:unhideWhenUsed="1"/>
+    <w:lsdException w:name="No List" w:semiHidden="1" w:unhideWhenUsed="1"/>
+    <w:lsdException w:name="Outline List 1" w:semiHidden="1" w:unhideWhenUsed="1"/>
+    <w:lsdException w:name="Outline List 2" w:semiHidden="1" w:unhideWhenUsed="1"/>
+    <w:lsdException w:name="Outline List 3" w:semiHidden="1" w:unhideWhenUsed="1"/>
+    <w:lsdException w:name="Table Simple 1" w:semiHidden="1" w:unhideWhenUsed="1"/>
+    <w:lsdException w:name="Table Simple 2" w:semiHidden="1" w:unhideWhenUsed="1"/>
+    <w:lsdException w:name="Table Simple 3" w:semiHidden="1" w:unhideWhenUsed="1"/>
+    <w:lsdException w:name="Table Classic 1" w:semiHidden="1" w:unhideWhenUsed="1"/>
+    <w:lsdException w:name="Table Classic 2" w:semiHidden="1" w:unhideWhenUsed="1"/>
+    <w:lsdException w:name="Table Classic 3" w:semiHidden="1" w:unhideWhenUsed="1"/>
+    <w:lsdException w:name="Table Classic 4" w:semiHidden="1" w:unhideWhenUsed="1"/>
+    <w:lsdException w:name="Table Colorful 1" w:semiHidden="1" w:unhideWhenUsed="1"/>
+    <w:lsdException w:name="Table Colorful 2" w:semiHidden="1" w:unhideWhenUsed="1"/>
+    <w:lsdException w:name="Table Colorful 3" w:semiHidden="1" w:unhideWhenUsed="1"/>
+    <w:lsdException w:name="Table Columns 1" w:semiHidden="1" w:unhideWhenUsed="1"/>
+    <w:lsdException w:name="Table Columns 2" w:semiHidden="1" w:unhideWhenUsed="1"/>
+    <w:lsdException w:name="Table Columns 3" w:semiHidden="1" w:unhideWhenUsed="1"/>
+    <w:lsdException w:name="Table Columns 4" w:semiHidden="1" w:unhideWhenUsed="1"/>
+    <w:lsdException w:name="Table Columns 5" w:semiHidden="1" w:unhideWhenUsed="1"/>
+    <w:lsdException w:name="Table Grid 1" w:semiHidden="1" w:unhideWhenUsed="1"/>
+    <w:lsdException w:name="Table Grid 2" w:semiHidden="1" w:unhideWhenUsed="1"/>
+    <w:lsdException w:name="Table Grid 3" w:semiHidden="1" w:unhideWhenUsed="1"/>
+    <w:lsdException w:name="Table Grid 4" w:semiHidden="1" w:unhideWhenUsed="1"/>
+    <w:lsdException w:name="Table Grid 5" w:semiHidden="1" w:unhideWhenUsed="1"/>
+    <w:lsdException w:name="Table Grid 6" w:semiHidden="1" w:unhideWhenUsed="1"/>
+    <w:lsdException w:name="Table Grid 7" w:semiHidden="1" w:unhideWhenUsed="1"/>
+    <w:lsdException w:name="Table Grid 8" w:semiHidden="1" w:unhideWhenUsed="1"/>
+    <w:lsdException w:name="Table List 1" w:semiHidden="1" w:unhideWhenUsed="1"/>
+    <w:lsdException w:name="Table List 2" w:semiHidden="1" w:unhideWhenUsed="1"/>
+    <w:lsdException w:name="Table List 3" w:semiHidden="1" w:unhideWhenUsed="1"/>
+    <w:lsdException w:name="Table List 4" w:semiHidden="1" w:unhideWhenUsed="1"/>
+    <w:lsdException w:name="Table List 5" w:semiHidden="1" w:unhideWhenUsed="1"/>
+    <w:lsdException w:name="Table List 6" w:semiHidden="1" w:unhideWhenUsed="1"/>
+    <w:lsdException w:name="Table List 7" w:semiHidden="1" w:unhideWhenUsed="1"/>
+    <w:lsdException w:name="Table List 8" w:semiHidden="1" w:unhideWhenUsed="1"/>
+    <w:lsdException w:name="Table 3D effects 1" w:semiHidden="1" w:unhideWhenUsed="1"/>
+    <w:lsdException w:name="Table 3D effects 2" w:semiHidden="1" w:unhideWhenUsed="1"/>
+    <w:lsdException w:name="Table 3D effects 3" w:semiHidden="1" w:unhideWhenUsed="1"/>
+    <w:lsdException w:name="Table Contemporary" w:semiHidden="1" w:unhideWhenUsed="1"/>
+    <w:lsdException w:name="Table Elegant" w:semiHidden="1" w:unhideWhenUsed="1"/>
+    <w:lsdException w:name="Table Professional" w:semiHidden="1" w:unhideWhenUsed="1"/>
+    <w:lsdException w:name="Table Subtle 1" w:semiHidden="1" w:unhideWhenUsed="1"/>
+    <w:lsdException w:name="Table Subtle 2" w:semiHidden="1" w:unhideWhenUsed="1"/>
+    <w:lsdException w:name="Table Web 1" w:semiHidden="1" w:unhideWhenUsed="1"/>
+    <w:lsdException w:name="Table Web 2" w:semiHidden="1" w:unhideWhenUsed="1"/>
+    <w:lsdException w:name="Table Web 3" w:semiHidden="1" w:unhideWhenUsed="1"/>
+    <w:lsdException w:name="Balloon Text" w:semiHidden="1" w:unhideWhenUsed="1"/>
+    <w:lsdException w:name="Table Grid" w:uiPriority="59"/>
+    <w:lsdException w:name="Table Theme" w:semiHidden="1" w:unhideWhenUsed="1"/>
+    <w:lsdException w:name="Placeholder Text" w:semiHidden="1"/>
+    <w:lsdException w:name="No Spacing" w:uiPriority="1" w:qFormat="1"/>
+    <w:lsdException w:name="Light Shading" w:uiPriority="60"/>
+    <w:lsdException w:name="Light List" w:uiPriority="61"/>
+    <w:lsdException w:name="Light Grid" w:uiPriority="62"/>
+    <w:lsdException w:name="Medium Shading 1" w:uiPriority="63"/>
+    <w:lsdException w:name="Medium Shading 2" w:uiPriority="64"/>
+    <w:lsdException w:name="Medium List 1" w:uiPriority="65"/>
+    <w:lsdException w:name="Medium List 2" w:uiPriority="66"/>
+    <w:lsdException w:name="Medium Grid 1" w:uiPriority="67"/>
+    <w:lsdException w:name="Medium Grid 2" w:uiPriority="68"/>
+    <w:lsdException w:name="Medium Grid 3" w:uiPriority="69"/>
+    <w:lsdException w:name="Dark List" w:uiPriority="70"/>
+    <w:lsdException w:name="Colorful Shading" w:uiPriority="71"/>
+    <w:lsdException w:name="Colorful List" w:uiPriority="72"/>
+    <w:lsdException w:name="Colorful Grid" w:uiPriority="73"/>
+    <w:lsdException w:name="Light Shading Accent 1" w:uiPriority="60"/>
+    <w:lsdException w:name="Light List Accent 1" w:uiPriority="61"/>
+    <w:lsdException w:name="Light Grid Accent 1" w:uiPriority="62"/>
+    <w:lsdException w:name="Medium Shading 1 Accent 1" w:uiPriority="63"/>
+    <w:lsdException w:name="Medium Shading 2 Accent 1" w:uiPriority="64"/>
+    <w:lsdException w:name="Medium List 1 Accent 1" w:uiPriority="65"/>
+    <w:lsdException w:name="Revision" w:semiHidden="1"/>
+    <w:lsdException w:name="List Paragraph" w:uiPriority="34" w:qFormat="1"/>
+    <w:lsdException w:name="Quote" w:uiPriority="29" w:qFormat="1"/>
+    <w:lsdException w:name="Intense Quote" w:uiPriority="30" w:qFormat="1"/>
+    <w:lsdException w:name="Medium List 2 Accent 1" w:uiPriority="66"/>
+    <w:lsdException w:name="Medium Grid 1 Accent 1" w:uiPriority="67"/>
+    <w:lsdException w:name="Medium Grid 2 Accent 1" w:uiPriority="68"/>
+    <w:lsdException w:name="Medium Grid 3 Accent 1" w:uiPriority="69"/>
+    <w:lsdException w:name="Dark List Accent 1" w:uiPriority="70"/>
+    <w:lsdException w:name="Colorful Shading Accent 1" w:uiPriority="71"/>
+    <w:lsdException w:name="Colorful List Accent 1" w:uiPriority="72"/>
+    <w:lsdException w:name="Colorful Grid Accent 1" w:uiPriority="73"/>
+    <w:lsdException w:name="Light Shading Accent 2" w:uiPriority="60"/>
+    <w:lsdException w:name="Light List Accent 2" w:uiPriority="61"/>
+    <w:lsdException w:name="Light Grid Accent 2" w:uiPriority="62"/>
+    <w:lsdException w:name="Medium Shading 1 Accent 2" w:uiPriority="63"/>
+    <w:lsdException w:name="Medium Shading 2 Accent 2" w:uiPriority="64"/>
+    <w:lsdException w:name="Medium List 1 Accent 2" w:uiPriority="65"/>
+    <w:lsdException w:name="Medium List 2 Accent 2" w:uiPriority="66"/>
+    <w:lsdException w:name="Medium Grid 1 Accent 2" w:uiPriority="67"/>
+    <w:lsdException w:name="Medium Grid 2 Accent 2" w:uiPriority="68"/>
+    <w:lsdException w:name="Medium Grid 3 Accent 2" w:uiPriority="69"/>
+    <w:lsdException w:name="Dark List Accent 2" w:uiPriority="70"/>
+    <w:lsdException w:name="Colorful Shading Accent 2" w:uiPriority="71"/>
+    <w:lsdException w:name="Colorful List Accent 2" w:uiPriority="72"/>
+    <w:lsdException w:name="Colorful Grid Accent 2" w:uiPriority="73"/>
+    <w:lsdException w:name="Light Shading Accent 3" w:uiPriority="60"/>
+    <w:lsdException w:name="Light List Accent 3" w:uiPriority="61"/>
+    <w:lsdException w:name="Light Grid Accent 3" w:uiPriority="62"/>
+    <w:lsdException w:name="Medium Shading 1 Accent 3" w:uiPriority="63"/>
+    <w:lsdException w:name="Medium Shading 2 Accent 3" w:uiPriority="64"/>
+    <w:lsdException w:name="Medium List 1 Accent 3" w:uiPriority="65"/>
+    <w:lsdException w:name="Medium List 2 Accent 3" w:uiPriority="66"/>
+    <w:lsdException w:name="Medium Grid 1 Accent 3" w:uiPriority="67"/>
+    <w:lsdException w:name="Medium Grid 2 Accent 3" w:uiPriority="68"/>
+    <w:lsdException w:name="Medium Grid 3 Accent 3" w:uiPriority="69"/>
+    <w:lsdException w:name="Dark List Accent 3" w:uiPriority="70"/>
+    <w:lsdException w:name="Colorful Shading Accent 3" w:uiPriority="71"/>
+    <w:lsdException w:name="Colorful List Accent 3" w:uiPriority="72"/>
+    <w:lsdException w:name="Colorful Grid Accent 3" w:uiPriority="73"/>
+    <w:lsdException w:name="Light Shading Accent 4" w:uiPriority="60"/>
+    <w:lsdException w:name="Light List Accent 4" w:uiPriority="61"/>
+    <w:lsdException w:name="Light Grid Accent 4" w:uiPriority="62"/>
+    <w:lsdException w:name="Medium Shading 1 Accent 4" w:uiPriority="63"/>
+    <w:lsdException w:name="Medium Shading 2 Accent 4" w:uiPriority="64"/>
+    <w:lsdException w:name="Medium List 1 Accent 4" w:uiPriority="65"/>
+    <w:lsdException w:name="Medium List 2 Accent 4" w:uiPriority="66"/>
+    <w:lsdException w:name="Medium Grid 1 Accent 4" w:uiPriority="67"/>
+    <w:lsdException w:name="Medium Grid 2 Accent 4" w:uiPriority="68"/>
+    <w:lsdException w:name="Medium Grid 3 Accent 4" w:uiPriority="69"/>
+    <w:lsdException w:name="Dark List Accent 4" w:uiPriority="70"/>
+    <w:lsdException w:name="Colorful Shading Accent 4" w:uiPriority="71"/>
+    <w:lsdException w:name="Colorful List Accent 4" w:uiPriority="72"/>
+    <w:lsdException w:name="Colorful Grid Accent 4" w:uiPriority="73"/>
+    <w:lsdException w:name="Light Shading Accent 5" w:uiPriority="60"/>
+    <w:lsdException w:name="Light List Accent 5" w:uiPriority="61"/>
+    <w:lsdException w:name="Light Grid Accent 5" w:uiPriority="62"/>
+    <w:lsdException w:name="Medium Shading 1 Accent 5" w:uiPriority="63"/>
+    <w:lsdException w:name="Medium Shading 2 Accent 5" w:uiPriority="64"/>
+    <w:lsdException w:name="Medium List 1 Accent 5" w:uiPriority="65"/>
+    <w:lsdException w:name="Medium List 2 Accent 5" w:uiPriority="66"/>
+    <w:lsdException w:name="Medium Grid 1 Accent 5" w:uiPriority="67"/>
+    <w:lsdException w:name="Medium Grid 2 Accent 5" w:uiPriority="68"/>
+    <w:lsdException w:name="Medium Grid 3 Accent 5" w:uiPriority="69"/>
+    <w:lsdException w:name="Dark List Accent 5" w:uiPriority="70"/>
+    <w:lsdException w:name="Colorful Shading Accent 5" w:uiPriority="71"/>
+    <w:lsdException w:name="Colorful List Accent 5" w:uiPriority="72"/>
+    <w:lsdException w:name="Colorful Grid Accent 5" w:uiPriority="73"/>
+    <w:lsdException w:name="Light Shading Accent 6" w:uiPriority="60"/>
+    <w:lsdException w:name="Light List Accent 6" w:uiPriority="61"/>
+    <w:lsdException w:name="Light Grid Accent 6" w:uiPriority="62"/>
+    <w:lsdException w:name="Medium Shading 1 Accent 6" w:uiPriority="63"/>
+    <w:lsdException w:name="Medium Shading 2 Accent 6" w:uiPriority="64"/>
+    <w:lsdException w:name="Medium List 1 Accent 6" w:uiPriority="65"/>
+    <w:lsdException w:name="Medium List 2 Accent 6" w:uiPriority="66"/>
+    <w:lsdException w:name="Medium Grid 1 Accent 6" w:uiPriority="67"/>
+    <w:lsdException w:name="Medium Grid 2 Accent 6" w:uiPriority="68"/>
+    <w:lsdException w:name="Medium Grid 3 Accent 6" w:uiPriority="69"/>
+    <w:lsdException w:name="Dark List Accent 6" w:uiPriority="70"/>
+    <w:lsdException w:name="Colorful Shading Accent 6" w:uiPriority="71"/>
+    <w:lsdException w:name="Colorful List Accent 6" w:uiPriority="72"/>
+    <w:lsdException w:name="Colorful Grid Accent 6" w:uiPriority="73"/>
+    <w:lsdException w:name="Subtle Emphasis" w:uiPriority="19" w:qFormat="1"/>
+    <w:lsdException w:name="Intense Emphasis" w:uiPriority="21" w:qFormat="1"/>
+    <w:lsdException w:name="Subtle Reference" w:uiPriority="31" w:qFormat="1"/>
+    <w:lsdException w:name="Intense Reference" w:uiPriority="32" w:qFormat="1"/>
+    <w:lsdException w:name="Book Title" w:uiPriority="33" w:qFormat="1"/>
+    <w:lsdException w:name="Bibliography" w:semiHidden="1" w:uiPriority="37" w:unhideWhenUsed="1"/>
+    <w:lsdException w:name="TOC Heading" w:semiHidden="1" w:uiPriority="39" w:unhideWhenUsed="1" w:qFormat="1"/>
+    <w:lsdException w:name="Plain Table 1" w:uiPriority="41"/>
+    <w:lsdException w:name="Plain Table 2" w:uiPriority="42"/>
+    <w:lsdException w:name="Plain Table 3" w:uiPriority="43"/>
+    <w:lsdException w:name="Plain Table 4" w:uiPriority="44"/>
+    <w:lsdException w:name="Plain Table 5" w:uiPriority="45"/>
+    <w:lsdException w:name="Grid Table Light" w:uiPriority="40"/>
+    <w:lsdException w:name="Grid Table 1 Light" w:uiPriority="46"/>
+    <w:lsdException w:name="Grid Table 2" w:uiPriority="47"/>
+    <w:lsdException w:name="Grid Table 3" w:uiPriority="48"/>
+    <w:lsdException w:name="Grid Table 4" w:uiPriority="49"/>
+    <w:lsdException w:name="Grid Table 5 Dark" w:uiPriority="50"/>
+    <w:lsdException w:name="Grid Table 6 Colorful" w:uiPriority="51"/>
+    <w:lsdException w:name="Grid Table 7 Colorful" w:uiPriority="52"/>
+    <w:lsdException w:name="Grid Table 1 Light Accent 1" w:uiPriority="46"/>
+    <w:lsdException w:name="Grid Table 2 Accent 1" w:uiPriority="47"/>
+    <w:lsdException w:name="Grid Table 3 Accent 1" w:uiPriority="48"/>
+    <w:lsdException w:name="Grid Table 4 Accent 1" w:uiPriority="49"/>
+    <w:lsdException w:name="Grid Table 5 Dark Accent 1" w:uiPriority="50"/>
+    <w:lsdException w:name="Grid Table 6 Colorful Accent 1" w:uiPriority="51"/>
+    <w:lsdException w:name="Grid Table 7 Colorful Accent 1" w:uiPriority="52"/>
+    <w:lsdException w:name="Grid Table 1 Light Accent 2" w:uiPriority="46"/>
+    <w:lsdException w:name="Grid Table 2 Accent 2" w:uiPriority="47"/>
+    <w:lsdException w:name="Grid Table 3 Accent 2" w:uiPriority="48"/>
+    <w:lsdException w:name="Grid Table 4 Accent 2" w:uiPriority="49"/>
+    <w:lsdException w:name="Grid Table 5 Dark Accent 2" w:uiPriority="50"/>
+    <w:lsdException w:name="Grid Table 6 Colorful Accent 2" w:uiPriority="51"/>
+    <w:lsdException w:name="Grid Table 7 Colorful Accent 2" w:uiPriority="52"/>
+    <w:lsdException w:name="Grid Table 1 Light Accent 3" w:uiPriority="46"/>
+    <w:lsdException w:name="Grid Table 2 Accent 3" w:uiPriority="47"/>
+    <w:lsdException w:name="Grid Table 3 Accent 3" w:uiPriority="48"/>
+    <w:lsdException w:name="Grid Table 4 Accent 3" w:uiPriority="49"/>
+    <w:lsdException w:name="Grid Table 5 Dark Accent 3" w:uiPriority="50"/>
+    <w:lsdException w:name="Grid Table 6 Colorful Accent 3" w:uiPriority="51"/>
+    <w:lsdException w:name="Grid Table 7 Colorful Accent 3" w:uiPriority="52"/>
+    <w:lsdException w:name="Grid Table 1 Light Accent 4" w:uiPriority="46"/>
+    <w:lsdException w:name="Grid Table 2 Accent 4" w:uiPriority="47"/>
+    <w:lsdException w:name="Grid Table 3 Accent 4" w:uiPriority="48"/>
+    <w:lsdException w:name="Grid Table 4 Accent 4" w:uiPriority="49"/>
+    <w:lsdException w:name="Grid Table 5 Dark Accent 4" w:uiPriority="50"/>
+    <w:lsdException w:name="Grid Table 6 Colorful Accent 4" w:uiPriority="51"/>
+    <w:lsdException w:name="Grid Table 7 Colorful Accent 4" w:uiPriority="52"/>
+    <w:lsdException w:name="Grid Table 1 Light Accent 5" w:uiPriority="46"/>
+    <w:lsdException w:name="Grid Table 2 Accent 5" w:uiPriority="47"/>
+    <w:lsdException w:name="Grid Table 3 Accent 5" w:uiPriority="48"/>
+    <w:lsdException w:name="Grid Table 4 Accent 5" w:uiPriority="49"/>
+    <w:lsdException w:name="Grid Table 5 Dark Accent 5" w:uiPriority="50"/>
+    <w:lsdException w:name="Grid Table 6 Colorful Accent 5" w:uiPriority="51"/>
+    <w:lsdException w:name="Grid Table 7 Colorful Accent 5" w:uiPriority="52"/>
+    <w:lsdException w:name="Grid Table 1 Light Accent 6" w:uiPriority="46"/>
+    <w:lsdException w:name="Grid Table 2 Accent 6" w:uiPriority="47"/>
+    <w:lsdException w:name="Grid Table 3 Accent 6" w:uiPriority="48"/>
+    <w:lsdException w:name="Grid Table 4 Accent 6" w:uiPriority="49"/>
+    <w:lsdException w:name="Grid Table 5 Dark Accent 6" w:uiPriority="50"/>
+    <w:lsdException w:name="Grid Table 6 Colorful Accent 6" w:uiPriority="51"/>
+    <w:lsdException w:name="Grid Table 7 Colorful Accent 6" w:uiPriority="52"/>
+    <w:lsdException w:name="List Table 1 Light" w:uiPriority="46"/>
+    <w:lsdException w:name="List Table 2" w:uiPriority="47"/>
+    <w:lsdException w:name="List Table 3" w:uiPriority="48"/>
+    <w:lsdException w:name="List Table 4" w:uiPriority="49"/>
+    <w:lsdException w:name="List Table 5 Dark" w:uiPriority="50"/>
+    <w:lsdException w:name="List Table 6 Colorful" w:uiPriority="51"/>
+    <w:lsdException w:name="List Table 7 Colorful" w:uiPriority="52"/>
+    <w:lsdException w:name="List Table 1 Light Accent 1" w:uiPriority="46"/>
+    <w:lsdException w:name="List Table 2 Accent 1" w:uiPriority="47"/>
+    <w:lsdException w:name="List Table 3 Accent 1" w:uiPriority="48"/>
+    <w:lsdException w:name="List Table 4 Accent 1" w:uiPriority="49"/>
+    <w:lsdException w:name="List Table 5 Dark Accent 1" w:uiPriority="50"/>
+    <w:lsdException w:name="List Table 6 Colorful Accent 1" w:uiPriority="51"/>
+    <w:lsdException w:name="List Table 7 Colorful Accent 1" w:uiPriority="52"/>
+    <w:lsdException w:name="List Table 1 Light Accent 2" w:uiPriority="46"/>
+    <w:lsdException w:name="List Table 2 Accent 2" w:uiPriority="47"/>
+    <w:lsdException w:name="List Table 3 Accent 2" w:uiPriority="48"/>
+    <w:lsdException w:name="List Table 4 Accent 2" w:uiPriority="49"/>
+    <w:lsdException w:name="List Table 5 Dark Accent 2" w:uiPriority="50"/>
+    <w:lsdException w:name="List Table 6 Colorful Accent 2" w:uiPriority="51"/>
+    <w:lsdException w:name="List Table 7 Colorful Accent 2" w:uiPriority="52"/>
+    <w:lsdException w:name="List Table 1 Light Accent 3" w:uiPriority="46"/>
+    <w:lsdException w:name="List Table 2 Accent 3" w:uiPriority="47"/>
+    <w:lsdException w:name="List Table 3 Accent 3" w:uiPriority="48"/>
+    <w:lsdException w:name="List Table 4 Accent 3" w:uiPriority="49"/>
+    <w:lsdException w:name="List Table 5 Dark Accent 3" w:uiPriority="50"/>
+    <w:lsdException w:name="List Table 6 Colorful Accent 3" w:uiPriority="51"/>
+    <w:lsdException w:name="List Table 7 Colorful Accent 3" w:uiPriority="52"/>
+    <w:lsdException w:name="List Table 1 Light Accent 4" w:uiPriority="46"/>
+    <w:lsdException w:name="List Table 2 Accent 4" w:uiPriority="47"/>
+    <w:lsdException w:name="List Table 3 Accent 4" w:uiPriority="48"/>
+    <w:lsdException w:name="List Table 4 Accent 4" w:uiPriority="49"/>
+    <w:lsdException w:name="List Table 5 Dark Accent 4" w:uiPriority="50"/>
+    <w:lsdException w:name="List Table 6 Colorful Accent 4" w:uiPriority="51"/>
+    <w:lsdException w:name="List Table 7 Colorful Accent 4" w:uiPriority="52"/>
+    <w:lsdException w:name="List Table 1 Light Accent 5" w:uiPriority="46"/>
+    <w:lsdException w:name="List Table 2 Accent 5" w:uiPriority="47"/>
+    <w:lsdException w:name="List Table 3 Accent 5" w:uiPriority="48"/>
+    <w:lsdException w:name="List Table 4 Accent 5" w:uiPriority="49"/>
+    <w:lsdException w:name="List Table 5 Dark Accent 5" w:uiPriority="50"/>
+    <w:lsdException w:name="List Table 6 Colorful Accent 5" w:uiPriority="51"/>
+    <w:lsdException w:name="List Table 7 Colorful Accent 5" w:uiPriority="52"/>
+    <w:lsdException w:name="List Table 1 Light Accent 6" w:uiPriority="46"/>
+    <w:lsdException w:name="List Table 2 Accent 6" w:uiPriority="47"/>
+    <w:lsdException w:name="List Table 3 Accent 6" w:uiPriority="48"/>
+    <w:lsdException w:name="List Table 4 Accent 6" w:uiPriority="49"/>
+    <w:lsdException w:name="List Table 5 Dark Accent 6" w:uiPriority="50"/>
+    <w:lsdException w:name="List Table 6 Colorful Accent 6" w:uiPriority="51"/>
+    <w:lsdException w:name="List Table 7 Colorful Accent 6" w:uiPriority="52"/>
   </w:latentStyles>
   <w:style w:type="paragraph" w:default="1" w:styleId="Normal">
     <w:name w:val="Normal"/>
@@ -16929,6 +17222,7 @@
   <w:style w:type="paragraph" w:styleId="Piedepgina">
     <w:name w:val="footer"/>
     <w:basedOn w:val="Normal"/>
+    <w:link w:val="PiedepginaCar"/>
     <w:uiPriority w:val="99"/>
     <w:pPr>
       <w:tabs>
@@ -17285,7 +17579,7 @@
       <w:rFonts w:cs="Arial"/>
     </w:rPr>
   </w:style>
-  <w:style w:type="paragraph" w:styleId="Epgrafe">
+  <w:style w:type="paragraph" w:styleId="Descripcin">
     <w:name w:val="caption"/>
     <w:basedOn w:val="Normal"/>
     <w:next w:val="Normal"/>
@@ -17627,7 +17921,7 @@
       <w:szCs w:val="20"/>
     </w:rPr>
   </w:style>
-  <w:style w:type="paragraph" w:styleId="Ttulo">
+  <w:style w:type="paragraph" w:styleId="Puesto">
     <w:name w:val="Title"/>
     <w:basedOn w:val="Normal"/>
     <w:qFormat/>
@@ -17682,7 +17976,6 @@
     <w:uiPriority w:val="59"/>
     <w:rsid w:val="00126F76"/>
     <w:tblPr>
-      <w:tblInd w:w="0" w:type="dxa"/>
       <w:tblBorders>
         <w:top w:val="single" w:sz="4" w:space="0" w:color="auto"/>
         <w:left w:val="single" w:sz="4" w:space="0" w:color="auto"/>
@@ -17691,12 +17984,6 @@
         <w:insideH w:val="single" w:sz="4" w:space="0" w:color="auto"/>
         <w:insideV w:val="single" w:sz="4" w:space="0" w:color="auto"/>
       </w:tblBorders>
-      <w:tblCellMar>
-        <w:top w:w="0" w:type="dxa"/>
-        <w:left w:w="108" w:type="dxa"/>
-        <w:bottom w:w="0" w:type="dxa"/>
-        <w:right w:w="108" w:type="dxa"/>
-      </w:tblCellMar>
     </w:tblPr>
   </w:style>
   <w:style w:type="paragraph" w:customStyle="1" w:styleId="guiazul">
@@ -17905,7 +18192,6 @@
     <w:tblPr>
       <w:tblStyleRowBandSize w:val="1"/>
       <w:tblStyleColBandSize w:val="1"/>
-      <w:tblInd w:w="0" w:type="dxa"/>
       <w:tblBorders>
         <w:top w:val="single" w:sz="4" w:space="0" w:color="1F497D" w:themeColor="text2"/>
         <w:left w:val="single" w:sz="4" w:space="0" w:color="1F497D" w:themeColor="text2"/>
@@ -17914,1511 +18200,6 @@
         <w:insideH w:val="single" w:sz="4" w:space="0" w:color="1F497D" w:themeColor="text2"/>
         <w:insideV w:val="single" w:sz="4" w:space="0" w:color="1F497D" w:themeColor="text2"/>
       </w:tblBorders>
-      <w:tblCellMar>
-        <w:top w:w="0" w:type="dxa"/>
-        <w:left w:w="108" w:type="dxa"/>
-        <w:bottom w:w="0" w:type="dxa"/>
-        <w:right w:w="108" w:type="dxa"/>
-      </w:tblCellMar>
-    </w:tblPr>
-    <w:tcPr>
-      <w:shd w:val="clear" w:color="auto" w:fill="FFFFFF" w:themeFill="background1"/>
-    </w:tcPr>
-    <w:tblStylePr w:type="firstRow">
-      <w:pPr>
-        <w:spacing w:before="0" w:after="0" w:line="240" w:lineRule="auto"/>
-      </w:pPr>
-      <w:rPr>
-        <w:b/>
-        <w:bCs/>
-        <w:color w:val="FFFFFF" w:themeColor="background1"/>
-      </w:rPr>
-      <w:tblPr/>
-      <w:tcPr>
-        <w:shd w:val="clear" w:color="auto" w:fill="4F81BD" w:themeFill="accent1"/>
-      </w:tcPr>
-    </w:tblStylePr>
-    <w:tblStylePr w:type="lastRow">
-      <w:pPr>
-        <w:spacing w:before="0" w:after="0" w:line="240" w:lineRule="auto"/>
-      </w:pPr>
-      <w:rPr>
-        <w:b/>
-        <w:bCs/>
-      </w:rPr>
-      <w:tblPr/>
-      <w:tcPr>
-        <w:tcBorders>
-          <w:top w:val="double" w:sz="6" w:space="0" w:color="4F81BD" w:themeColor="accent1"/>
-          <w:left w:val="single" w:sz="8" w:space="0" w:color="4F81BD" w:themeColor="accent1"/>
-          <w:bottom w:val="single" w:sz="8" w:space="0" w:color="4F81BD" w:themeColor="accent1"/>
-          <w:right w:val="single" w:sz="8" w:space="0" w:color="4F81BD" w:themeColor="accent1"/>
-        </w:tcBorders>
-      </w:tcPr>
-    </w:tblStylePr>
-    <w:tblStylePr w:type="firstCol">
-      <w:rPr>
-        <w:b/>
-        <w:bCs/>
-      </w:rPr>
-    </w:tblStylePr>
-    <w:tblStylePr w:type="lastCol">
-      <w:rPr>
-        <w:b/>
-        <w:bCs/>
-      </w:rPr>
-    </w:tblStylePr>
-    <w:tblStylePr w:type="band1Vert">
-      <w:tblPr/>
-      <w:tcPr>
-        <w:tcBorders>
-          <w:top w:val="single" w:sz="8" w:space="0" w:color="4F81BD" w:themeColor="accent1"/>
-          <w:left w:val="single" w:sz="8" w:space="0" w:color="4F81BD" w:themeColor="accent1"/>
-          <w:bottom w:val="single" w:sz="8" w:space="0" w:color="4F81BD" w:themeColor="accent1"/>
-          <w:right w:val="single" w:sz="8" w:space="0" w:color="4F81BD" w:themeColor="accent1"/>
-        </w:tcBorders>
-      </w:tcPr>
-    </w:tblStylePr>
-    <w:tblStylePr w:type="band1Horz">
-      <w:tblPr/>
-      <w:tcPr>
-        <w:tcBorders>
-          <w:top w:val="single" w:sz="8" w:space="0" w:color="4F81BD" w:themeColor="accent1"/>
-          <w:left w:val="single" w:sz="8" w:space="0" w:color="4F81BD" w:themeColor="accent1"/>
-          <w:bottom w:val="single" w:sz="8" w:space="0" w:color="4F81BD" w:themeColor="accent1"/>
-          <w:right w:val="single" w:sz="8" w:space="0" w:color="4F81BD" w:themeColor="accent1"/>
-        </w:tcBorders>
-      </w:tcPr>
-    </w:tblStylePr>
-  </w:style>
-  <w:style w:type="character" w:customStyle="1" w:styleId="PiedepginaCar">
-    <w:name w:val="Pie de página Car"/>
-    <w:basedOn w:val="Fuentedeprrafopredeter"/>
-    <w:link w:val="Piedepgina"/>
-    <w:uiPriority w:val="99"/>
-    <w:rsid w:val="004F23B8"/>
-    <w:rPr>
-      <w:rFonts w:ascii="Arial" w:hAnsi="Arial"/>
-      <w:szCs w:val="24"/>
-      <w:lang w:val="es-ES" w:eastAsia="es-ES"/>
-    </w:rPr>
-  </w:style>
-</w:styles>
-</file>
-
-<file path=word/stylesWithEffects.xml><?xml version="1.0" encoding="utf-8"?>
-<w:styles xmlns:wpc="http://schemas.microsoft.com/office/word/2010/wordprocessingCanvas" xmlns:mc="http://schemas.openxmlformats.org/markup-compatibility/2006" xmlns:o="urn:schemas-microsoft-com:office:office" xmlns:r="http://schemas.openxmlformats.org/officeDocument/2006/relationships" xmlns:m="http://schemas.openxmlformats.org/officeDocument/2006/math" xmlns:v="urn:schemas-microsoft-com:vml" xmlns:wp14="http://schemas.microsoft.com/office/word/2010/wordprocessingDrawing" xmlns:wp="http://schemas.openxmlformats.org/drawingml/2006/wordprocessingDrawing" xmlns:w10="urn:schemas-microsoft-com:office:word" xmlns:w="http://schemas.openxmlformats.org/wordprocessingml/2006/main" xmlns:w14="http://schemas.microsoft.com/office/word/2010/wordml" xmlns:wpg="http://schemas.microsoft.com/office/word/2010/wordprocessingGroup" xmlns:wpi="http://schemas.microsoft.com/office/word/2010/wordprocessingInk" xmlns:wne="http://schemas.microsoft.com/office/word/2006/wordml" xmlns:wps="http://schemas.microsoft.com/office/word/2010/wordprocessingShape" mc:Ignorable="w14 wp14">
-  <w:docDefaults>
-    <w:rPrDefault>
-      <w:rPr>
-        <w:rFonts w:ascii="Times New Roman" w:eastAsia="Times New Roman" w:hAnsi="Times New Roman" w:cs="Times New Roman"/>
-        <w:lang w:val="es-MX" w:eastAsia="es-MX" w:bidi="ar-SA"/>
-      </w:rPr>
-    </w:rPrDefault>
-    <w:pPrDefault/>
-  </w:docDefaults>
-  <w:latentStyles w:defLockedState="0" w:defUIPriority="99" w:defSemiHidden="1" w:defUnhideWhenUsed="1" w:defQFormat="0" w:count="267">
-    <w:lsdException w:name="Normal" w:semiHidden="0" w:uiPriority="0" w:unhideWhenUsed="0" w:qFormat="1"/>
-    <w:lsdException w:name="heading 1" w:semiHidden="0" w:uiPriority="0" w:unhideWhenUsed="0" w:qFormat="1"/>
-    <w:lsdException w:name="heading 2" w:semiHidden="0" w:uiPriority="0" w:unhideWhenUsed="0" w:qFormat="1"/>
-    <w:lsdException w:name="heading 3" w:semiHidden="0" w:uiPriority="0" w:unhideWhenUsed="0" w:qFormat="1"/>
-    <w:lsdException w:name="heading 4" w:semiHidden="0" w:uiPriority="0" w:unhideWhenUsed="0" w:qFormat="1"/>
-    <w:lsdException w:name="heading 5" w:semiHidden="0" w:uiPriority="0" w:unhideWhenUsed="0" w:qFormat="1"/>
-    <w:lsdException w:name="heading 6" w:semiHidden="0" w:uiPriority="0" w:unhideWhenUsed="0" w:qFormat="1"/>
-    <w:lsdException w:name="heading 7" w:semiHidden="0" w:uiPriority="0" w:unhideWhenUsed="0" w:qFormat="1"/>
-    <w:lsdException w:name="heading 8" w:semiHidden="0" w:uiPriority="0" w:unhideWhenUsed="0" w:qFormat="1"/>
-    <w:lsdException w:name="heading 9" w:semiHidden="0" w:uiPriority="0" w:unhideWhenUsed="0" w:qFormat="1"/>
-    <w:lsdException w:name="toc 1" w:uiPriority="39"/>
-    <w:lsdException w:name="toc 2" w:uiPriority="39"/>
-    <w:lsdException w:name="toc 3" w:uiPriority="39"/>
-    <w:lsdException w:name="toc 4" w:uiPriority="39"/>
-    <w:lsdException w:name="toc 5" w:uiPriority="39"/>
-    <w:lsdException w:name="toc 6" w:uiPriority="39"/>
-    <w:lsdException w:name="toc 7" w:uiPriority="39"/>
-    <w:lsdException w:name="toc 8" w:uiPriority="39"/>
-    <w:lsdException w:name="toc 9" w:uiPriority="39"/>
-    <w:lsdException w:name="caption" w:semiHidden="0" w:uiPriority="0" w:unhideWhenUsed="0" w:qFormat="1"/>
-    <w:lsdException w:name="Title" w:semiHidden="0" w:uiPriority="0" w:unhideWhenUsed="0" w:qFormat="1"/>
-    <w:lsdException w:name="Default Paragraph Font" w:uiPriority="1"/>
-    <w:lsdException w:name="Subtitle" w:semiHidden="0" w:uiPriority="0" w:unhideWhenUsed="0" w:qFormat="1"/>
-    <w:lsdException w:name="Strong" w:semiHidden="0" w:uiPriority="22" w:unhideWhenUsed="0" w:qFormat="1"/>
-    <w:lsdException w:name="Emphasis" w:semiHidden="0" w:uiPriority="20" w:unhideWhenUsed="0" w:qFormat="1"/>
-    <w:lsdException w:name="Table Grid" w:semiHidden="0" w:uiPriority="59" w:unhideWhenUsed="0"/>
-    <w:lsdException w:name="Placeholder Text" w:unhideWhenUsed="0"/>
-    <w:lsdException w:name="No Spacing" w:semiHidden="0" w:uiPriority="1" w:unhideWhenUsed="0" w:qFormat="1"/>
-    <w:lsdException w:name="Light Shading" w:semiHidden="0" w:uiPriority="60" w:unhideWhenUsed="0"/>
-    <w:lsdException w:name="Light List" w:semiHidden="0" w:uiPriority="61" w:unhideWhenUsed="0"/>
-    <w:lsdException w:name="Light Grid" w:semiHidden="0" w:uiPriority="62" w:unhideWhenUsed="0"/>
-    <w:lsdException w:name="Medium Shading 1" w:semiHidden="0" w:uiPriority="63" w:unhideWhenUsed="0"/>
-    <w:lsdException w:name="Medium Shading 2" w:semiHidden="0" w:uiPriority="64" w:unhideWhenUsed="0"/>
-    <w:lsdException w:name="Medium List 1" w:semiHidden="0" w:uiPriority="65" w:unhideWhenUsed="0"/>
-    <w:lsdException w:name="Medium List 2" w:semiHidden="0" w:uiPriority="66" w:unhideWhenUsed="0"/>
-    <w:lsdException w:name="Medium Grid 1" w:semiHidden="0" w:uiPriority="67" w:unhideWhenUsed="0"/>
-    <w:lsdException w:name="Medium Grid 2" w:semiHidden="0" w:uiPriority="68" w:unhideWhenUsed="0"/>
-    <w:lsdException w:name="Medium Grid 3" w:semiHidden="0" w:uiPriority="69" w:unhideWhenUsed="0"/>
-    <w:lsdException w:name="Dark List" w:semiHidden="0" w:uiPriority="70" w:unhideWhenUsed="0"/>
-    <w:lsdException w:name="Colorful Shading" w:semiHidden="0" w:uiPriority="71" w:unhideWhenUsed="0"/>
-    <w:lsdException w:name="Colorful List" w:semiHidden="0" w:uiPriority="72" w:unhideWhenUsed="0"/>
-    <w:lsdException w:name="Colorful Grid" w:semiHidden="0" w:uiPriority="73" w:unhideWhenUsed="0"/>
-    <w:lsdException w:name="Light Shading Accent 1" w:semiHidden="0" w:uiPriority="60" w:unhideWhenUsed="0"/>
-    <w:lsdException w:name="Light List Accent 1" w:semiHidden="0" w:uiPriority="61" w:unhideWhenUsed="0"/>
-    <w:lsdException w:name="Light Grid Accent 1" w:semiHidden="0" w:uiPriority="62" w:unhideWhenUsed="0"/>
-    <w:lsdException w:name="Medium Shading 1 Accent 1" w:semiHidden="0" w:uiPriority="63" w:unhideWhenUsed="0"/>
-    <w:lsdException w:name="Medium Shading 2 Accent 1" w:semiHidden="0" w:uiPriority="64" w:unhideWhenUsed="0"/>
-    <w:lsdException w:name="Medium List 1 Accent 1" w:semiHidden="0" w:uiPriority="65" w:unhideWhenUsed="0"/>
-    <w:lsdException w:name="Revision" w:unhideWhenUsed="0"/>
-    <w:lsdException w:name="List Paragraph" w:semiHidden="0" w:uiPriority="34" w:unhideWhenUsed="0" w:qFormat="1"/>
-    <w:lsdException w:name="Quote" w:semiHidden="0" w:uiPriority="29" w:unhideWhenUsed="0" w:qFormat="1"/>
-    <w:lsdException w:name="Intense Quote" w:semiHidden="0" w:uiPriority="30" w:unhideWhenUsed="0" w:qFormat="1"/>
-    <w:lsdException w:name="Medium List 2 Accent 1" w:semiHidden="0" w:uiPriority="66" w:unhideWhenUsed="0"/>
-    <w:lsdException w:name="Medium Grid 1 Accent 1" w:semiHidden="0" w:uiPriority="67" w:unhideWhenUsed="0"/>
-    <w:lsdException w:name="Medium Grid 2 Accent 1" w:semiHidden="0" w:uiPriority="68" w:unhideWhenUsed="0"/>
-    <w:lsdException w:name="Medium Grid 3 Accent 1" w:semiHidden="0" w:uiPriority="69" w:unhideWhenUsed="0"/>
-    <w:lsdException w:name="Dark List Accent 1" w:semiHidden="0" w:uiPriority="70" w:unhideWhenUsed="0"/>
-    <w:lsdException w:name="Colorful Shading Accent 1" w:semiHidden="0" w:uiPriority="71" w:unhideWhenUsed="0"/>
-    <w:lsdException w:name="Colorful List Accent 1" w:semiHidden="0" w:uiPriority="72" w:unhideWhenUsed="0"/>
-    <w:lsdException w:name="Colorful Grid Accent 1" w:semiHidden="0" w:uiPriority="73" w:unhideWhenUsed="0"/>
-    <w:lsdException w:name="Light Shading Accent 2" w:semiHidden="0" w:uiPriority="60" w:unhideWhenUsed="0"/>
-    <w:lsdException w:name="Light List Accent 2" w:semiHidden="0" w:uiPriority="61" w:unhideWhenUsed="0"/>
-    <w:lsdException w:name="Light Grid Accent 2" w:semiHidden="0" w:uiPriority="62" w:unhideWhenUsed="0"/>
-    <w:lsdException w:name="Medium Shading 1 Accent 2" w:semiHidden="0" w:uiPriority="63" w:unhideWhenUsed="0"/>
-    <w:lsdException w:name="Medium Shading 2 Accent 2" w:semiHidden="0" w:uiPriority="64" w:unhideWhenUsed="0"/>
-    <w:lsdException w:name="Medium List 1 Accent 2" w:semiHidden="0" w:uiPriority="65" w:unhideWhenUsed="0"/>
-    <w:lsdException w:name="Medium List 2 Accent 2" w:semiHidden="0" w:uiPriority="66" w:unhideWhenUsed="0"/>
-    <w:lsdException w:name="Medium Grid 1 Accent 2" w:semiHidden="0" w:uiPriority="67" w:unhideWhenUsed="0"/>
-    <w:lsdException w:name="Medium Grid 2 Accent 2" w:semiHidden="0" w:uiPriority="68" w:unhideWhenUsed="0"/>
-    <w:lsdException w:name="Medium Grid 3 Accent 2" w:semiHidden="0" w:uiPriority="69" w:unhideWhenUsed="0"/>
-    <w:lsdException w:name="Dark List Accent 2" w:semiHidden="0" w:uiPriority="70" w:unhideWhenUsed="0"/>
-    <w:lsdException w:name="Colorful Shading Accent 2" w:semiHidden="0" w:uiPriority="71" w:unhideWhenUsed="0"/>
-    <w:lsdException w:name="Colorful List Accent 2" w:semiHidden="0" w:uiPriority="72" w:unhideWhenUsed="0"/>
-    <w:lsdException w:name="Colorful Grid Accent 2" w:semiHidden="0" w:uiPriority="73" w:unhideWhenUsed="0"/>
-    <w:lsdException w:name="Light Shading Accent 3" w:semiHidden="0" w:uiPriority="60" w:unhideWhenUsed="0"/>
-    <w:lsdException w:name="Light List Accent 3" w:semiHidden="0" w:uiPriority="61" w:unhideWhenUsed="0"/>
-    <w:lsdException w:name="Light Grid Accent 3" w:semiHidden="0" w:uiPriority="62" w:unhideWhenUsed="0"/>
-    <w:lsdException w:name="Medium Shading 1 Accent 3" w:semiHidden="0" w:uiPriority="63" w:unhideWhenUsed="0"/>
-    <w:lsdException w:name="Medium Shading 2 Accent 3" w:semiHidden="0" w:uiPriority="64" w:unhideWhenUsed="0"/>
-    <w:lsdException w:name="Medium List 1 Accent 3" w:semiHidden="0" w:uiPriority="65" w:unhideWhenUsed="0"/>
-    <w:lsdException w:name="Medium List 2 Accent 3" w:semiHidden="0" w:uiPriority="66" w:unhideWhenUsed="0"/>
-    <w:lsdException w:name="Medium Grid 1 Accent 3" w:semiHidden="0" w:uiPriority="67" w:unhideWhenUsed="0"/>
-    <w:lsdException w:name="Medium Grid 2 Accent 3" w:semiHidden="0" w:uiPriority="68" w:unhideWhenUsed="0"/>
-    <w:lsdException w:name="Medium Grid 3 Accent 3" w:semiHidden="0" w:uiPriority="69" w:unhideWhenUsed="0"/>
-    <w:lsdException w:name="Dark List Accent 3" w:semiHidden="0" w:uiPriority="70" w:unhideWhenUsed="0"/>
-    <w:lsdException w:name="Colorful Shading Accent 3" w:semiHidden="0" w:uiPriority="71" w:unhideWhenUsed="0"/>
-    <w:lsdException w:name="Colorful List Accent 3" w:semiHidden="0" w:uiPriority="72" w:unhideWhenUsed="0"/>
-    <w:lsdException w:name="Colorful Grid Accent 3" w:semiHidden="0" w:uiPriority="73" w:unhideWhenUsed="0"/>
-    <w:lsdException w:name="Light Shading Accent 4" w:semiHidden="0" w:uiPriority="60" w:unhideWhenUsed="0"/>
-    <w:lsdException w:name="Light List Accent 4" w:semiHidden="0" w:uiPriority="61" w:unhideWhenUsed="0"/>
-    <w:lsdException w:name="Light Grid Accent 4" w:semiHidden="0" w:uiPriority="62" w:unhideWhenUsed="0"/>
-    <w:lsdException w:name="Medium Shading 1 Accent 4" w:semiHidden="0" w:uiPriority="63" w:unhideWhenUsed="0"/>
-    <w:lsdException w:name="Medium Shading 2 Accent 4" w:semiHidden="0" w:uiPriority="64" w:unhideWhenUsed="0"/>
-    <w:lsdException w:name="Medium List 1 Accent 4" w:semiHidden="0" w:uiPriority="65" w:unhideWhenUsed="0"/>
-    <w:lsdException w:name="Medium List 2 Accent 4" w:semiHidden="0" w:uiPriority="66" w:unhideWhenUsed="0"/>
-    <w:lsdException w:name="Medium Grid 1 Accent 4" w:semiHidden="0" w:uiPriority="67" w:unhideWhenUsed="0"/>
-    <w:lsdException w:name="Medium Grid 2 Accent 4" w:semiHidden="0" w:uiPriority="68" w:unhideWhenUsed="0"/>
-    <w:lsdException w:name="Medium Grid 3 Accent 4" w:semiHidden="0" w:uiPriority="69" w:unhideWhenUsed="0"/>
-    <w:lsdException w:name="Dark List Accent 4" w:semiHidden="0" w:uiPriority="70" w:unhideWhenUsed="0"/>
-    <w:lsdException w:name="Colorful Shading Accent 4" w:semiHidden="0" w:uiPriority="71" w:unhideWhenUsed="0"/>
-    <w:lsdException w:name="Colorful List Accent 4" w:semiHidden="0" w:uiPriority="72" w:unhideWhenUsed="0"/>
-    <w:lsdException w:name="Colorful Grid Accent 4" w:semiHidden="0" w:uiPriority="73" w:unhideWhenUsed="0"/>
-    <w:lsdException w:name="Light Shading Accent 5" w:semiHidden="0" w:uiPriority="60" w:unhideWhenUsed="0"/>
-    <w:lsdException w:name="Light List Accent 5" w:semiHidden="0" w:uiPriority="61" w:unhideWhenUsed="0"/>
-    <w:lsdException w:name="Light Grid Accent 5" w:semiHidden="0" w:uiPriority="62" w:unhideWhenUsed="0"/>
-    <w:lsdException w:name="Medium Shading 1 Accent 5" w:semiHidden="0" w:uiPriority="63" w:unhideWhenUsed="0"/>
-    <w:lsdException w:name="Medium Shading 2 Accent 5" w:semiHidden="0" w:uiPriority="64" w:unhideWhenUsed="0"/>
-    <w:lsdException w:name="Medium List 1 Accent 5" w:semiHidden="0" w:uiPriority="65" w:unhideWhenUsed="0"/>
-    <w:lsdException w:name="Medium List 2 Accent 5" w:semiHidden="0" w:uiPriority="66" w:unhideWhenUsed="0"/>
-    <w:lsdException w:name="Medium Grid 1 Accent 5" w:semiHidden="0" w:uiPriority="67" w:unhideWhenUsed="0"/>
-    <w:lsdException w:name="Medium Grid 2 Accent 5" w:semiHidden="0" w:uiPriority="68" w:unhideWhenUsed="0"/>
-    <w:lsdException w:name="Medium Grid 3 Accent 5" w:semiHidden="0" w:uiPriority="69" w:unhideWhenUsed="0"/>
-    <w:lsdException w:name="Dark List Accent 5" w:semiHidden="0" w:uiPriority="70" w:unhideWhenUsed="0"/>
-    <w:lsdException w:name="Colorful Shading Accent 5" w:semiHidden="0" w:uiPriority="71" w:unhideWhenUsed="0"/>
-    <w:lsdException w:name="Colorful List Accent 5" w:semiHidden="0" w:uiPriority="72" w:unhideWhenUsed="0"/>
-    <w:lsdException w:name="Colorful Grid Accent 5" w:semiHidden="0" w:uiPriority="73" w:unhideWhenUsed="0"/>
-    <w:lsdException w:name="Light Shading Accent 6" w:semiHidden="0" w:uiPriority="60" w:unhideWhenUsed="0"/>
-    <w:lsdException w:name="Light List Accent 6" w:semiHidden="0" w:uiPriority="61" w:unhideWhenUsed="0"/>
-    <w:lsdException w:name="Light Grid Accent 6" w:semiHidden="0" w:uiPriority="62" w:unhideWhenUsed="0"/>
-    <w:lsdException w:name="Medium Shading 1 Accent 6" w:semiHidden="0" w:uiPriority="63" w:unhideWhenUsed="0"/>
-    <w:lsdException w:name="Medium Shading 2 Accent 6" w:semiHidden="0" w:uiPriority="64" w:unhideWhenUsed="0"/>
-    <w:lsdException w:name="Medium List 1 Accent 6" w:semiHidden="0" w:uiPriority="65" w:unhideWhenUsed="0"/>
-    <w:lsdException w:name="Medium List 2 Accent 6" w:semiHidden="0" w:uiPriority="66" w:unhideWhenUsed="0"/>
-    <w:lsdException w:name="Medium Grid 1 Accent 6" w:semiHidden="0" w:uiPriority="67" w:unhideWhenUsed="0"/>
-    <w:lsdException w:name="Medium Grid 2 Accent 6" w:semiHidden="0" w:uiPriority="68" w:unhideWhenUsed="0"/>
-    <w:lsdException w:name="Medium Grid 3 Accent 6" w:semiHidden="0" w:uiPriority="69" w:unhideWhenUsed="0"/>
-    <w:lsdException w:name="Dark List Accent 6" w:semiHidden="0" w:uiPriority="70" w:unhideWhenUsed="0"/>
-    <w:lsdException w:name="Colorful Shading Accent 6" w:semiHidden="0" w:uiPriority="71" w:unhideWhenUsed="0"/>
-    <w:lsdException w:name="Colorful List Accent 6" w:semiHidden="0" w:uiPriority="72" w:unhideWhenUsed="0"/>
-    <w:lsdException w:name="Colorful Grid Accent 6" w:semiHidden="0" w:uiPriority="73" w:unhideWhenUsed="0"/>
-    <w:lsdException w:name="Subtle Emphasis" w:semiHidden="0" w:uiPriority="19" w:unhideWhenUsed="0" w:qFormat="1"/>
-    <w:lsdException w:name="Intense Emphasis" w:semiHidden="0" w:uiPriority="21" w:unhideWhenUsed="0" w:qFormat="1"/>
-    <w:lsdException w:name="Subtle Reference" w:semiHidden="0" w:uiPriority="31" w:unhideWhenUsed="0" w:qFormat="1"/>
-    <w:lsdException w:name="Intense Reference" w:semiHidden="0" w:uiPriority="32" w:unhideWhenUsed="0" w:qFormat="1"/>
-    <w:lsdException w:name="Book Title" w:semiHidden="0" w:uiPriority="33" w:unhideWhenUsed="0" w:qFormat="1"/>
-    <w:lsdException w:name="Bibliography" w:uiPriority="37"/>
-    <w:lsdException w:name="TOC Heading" w:uiPriority="39" w:qFormat="1"/>
-  </w:latentStyles>
-  <w:style w:type="paragraph" w:default="1" w:styleId="Normal">
-    <w:name w:val="Normal"/>
-    <w:qFormat/>
-    <w:rsid w:val="000F25F0"/>
-    <w:rPr>
-      <w:rFonts w:ascii="Arial" w:hAnsi="Arial"/>
-      <w:szCs w:val="24"/>
-      <w:lang w:val="es-ES" w:eastAsia="es-ES"/>
-    </w:rPr>
-  </w:style>
-  <w:style w:type="paragraph" w:styleId="Ttulo1">
-    <w:name w:val="heading 1"/>
-    <w:basedOn w:val="Normal"/>
-    <w:next w:val="Normalindentado1"/>
-    <w:qFormat/>
-    <w:rsid w:val="00175ED4"/>
-    <w:pPr>
-      <w:keepNext/>
-      <w:numPr>
-        <w:numId w:val="14"/>
-      </w:numPr>
-      <w:spacing w:before="240" w:after="60"/>
-      <w:outlineLvl w:val="0"/>
-    </w:pPr>
-    <w:rPr>
-      <w:rFonts w:cs="Arial"/>
-      <w:b/>
-      <w:bCs/>
-      <w:kern w:val="32"/>
-      <w:sz w:val="32"/>
-      <w:szCs w:val="32"/>
-    </w:rPr>
-  </w:style>
-  <w:style w:type="paragraph" w:styleId="Ttulo2">
-    <w:name w:val="heading 2"/>
-    <w:basedOn w:val="Normal"/>
-    <w:next w:val="Normalindentado2"/>
-    <w:qFormat/>
-    <w:rsid w:val="00175ED4"/>
-    <w:pPr>
-      <w:keepNext/>
-      <w:numPr>
-        <w:ilvl w:val="1"/>
-        <w:numId w:val="14"/>
-      </w:numPr>
-      <w:spacing w:before="240" w:after="60"/>
-      <w:outlineLvl w:val="1"/>
-    </w:pPr>
-    <w:rPr>
-      <w:rFonts w:cs="Arial"/>
-      <w:b/>
-      <w:bCs/>
-      <w:iCs/>
-      <w:sz w:val="28"/>
-      <w:szCs w:val="28"/>
-    </w:rPr>
-  </w:style>
-  <w:style w:type="paragraph" w:styleId="Ttulo3">
-    <w:name w:val="heading 3"/>
-    <w:basedOn w:val="Normal"/>
-    <w:next w:val="Normalindentado3"/>
-    <w:link w:val="Ttulo3Car"/>
-    <w:qFormat/>
-    <w:rsid w:val="00175ED4"/>
-    <w:pPr>
-      <w:keepNext/>
-      <w:numPr>
-        <w:ilvl w:val="2"/>
-        <w:numId w:val="14"/>
-      </w:numPr>
-      <w:spacing w:before="240" w:after="60"/>
-      <w:outlineLvl w:val="2"/>
-    </w:pPr>
-    <w:rPr>
-      <w:rFonts w:cs="Arial"/>
-      <w:b/>
-      <w:bCs/>
-      <w:sz w:val="26"/>
-      <w:szCs w:val="26"/>
-    </w:rPr>
-  </w:style>
-  <w:style w:type="paragraph" w:styleId="Ttulo4">
-    <w:name w:val="heading 4"/>
-    <w:basedOn w:val="Normal"/>
-    <w:next w:val="Normalindentado4"/>
-    <w:link w:val="Ttulo4Car"/>
-    <w:qFormat/>
-    <w:rsid w:val="00864D4C"/>
-    <w:pPr>
-      <w:keepNext/>
-      <w:numPr>
-        <w:numId w:val="15"/>
-      </w:numPr>
-      <w:spacing w:before="240" w:after="60"/>
-      <w:outlineLvl w:val="3"/>
-    </w:pPr>
-    <w:rPr>
-      <w:b/>
-      <w:bCs/>
-      <w:sz w:val="24"/>
-      <w:szCs w:val="28"/>
-    </w:rPr>
-  </w:style>
-  <w:style w:type="paragraph" w:styleId="Ttulo5">
-    <w:name w:val="heading 5"/>
-    <w:basedOn w:val="Normal"/>
-    <w:next w:val="Normalindentado5"/>
-    <w:qFormat/>
-    <w:rsid w:val="00175ED4"/>
-    <w:pPr>
-      <w:spacing w:before="240" w:after="60"/>
-      <w:ind w:left="1200"/>
-      <w:outlineLvl w:val="4"/>
-    </w:pPr>
-    <w:rPr>
-      <w:b/>
-      <w:bCs/>
-      <w:i/>
-      <w:iCs/>
-      <w:sz w:val="26"/>
-      <w:szCs w:val="26"/>
-    </w:rPr>
-  </w:style>
-  <w:style w:type="paragraph" w:styleId="Ttulo6">
-    <w:name w:val="heading 6"/>
-    <w:basedOn w:val="Normal"/>
-    <w:next w:val="Normal"/>
-    <w:qFormat/>
-    <w:rsid w:val="00175ED4"/>
-    <w:pPr>
-      <w:keepNext/>
-      <w:outlineLvl w:val="5"/>
-    </w:pPr>
-    <w:rPr>
-      <w:i/>
-      <w:iCs/>
-      <w:sz w:val="22"/>
-    </w:rPr>
-  </w:style>
-  <w:style w:type="paragraph" w:styleId="Ttulo7">
-    <w:name w:val="heading 7"/>
-    <w:basedOn w:val="Normal"/>
-    <w:next w:val="Normal"/>
-    <w:qFormat/>
-    <w:rsid w:val="00175ED4"/>
-    <w:pPr>
-      <w:keepNext/>
-      <w:outlineLvl w:val="6"/>
-    </w:pPr>
-    <w:rPr>
-      <w:i/>
-      <w:iCs/>
-    </w:rPr>
-  </w:style>
-  <w:style w:type="paragraph" w:styleId="Ttulo8">
-    <w:name w:val="heading 8"/>
-    <w:basedOn w:val="Normal"/>
-    <w:next w:val="Normal"/>
-    <w:qFormat/>
-    <w:rsid w:val="00175ED4"/>
-    <w:pPr>
-      <w:spacing w:before="240" w:after="60"/>
-      <w:outlineLvl w:val="7"/>
-    </w:pPr>
-    <w:rPr>
-      <w:i/>
-      <w:iCs/>
-    </w:rPr>
-  </w:style>
-  <w:style w:type="paragraph" w:styleId="Ttulo9">
-    <w:name w:val="heading 9"/>
-    <w:basedOn w:val="Normal"/>
-    <w:next w:val="Normal"/>
-    <w:qFormat/>
-    <w:rsid w:val="00175ED4"/>
-    <w:pPr>
-      <w:spacing w:before="240" w:after="60"/>
-      <w:outlineLvl w:val="8"/>
-    </w:pPr>
-    <w:rPr>
-      <w:rFonts w:cs="Arial"/>
-      <w:sz w:val="22"/>
-      <w:szCs w:val="22"/>
-    </w:rPr>
-  </w:style>
-  <w:style w:type="character" w:default="1" w:styleId="Fuentedeprrafopredeter">
-    <w:name w:val="Default Paragraph Font"/>
-    <w:uiPriority w:val="1"/>
-    <w:semiHidden/>
-    <w:unhideWhenUsed/>
-  </w:style>
-  <w:style w:type="table" w:default="1" w:styleId="Tablanormal">
-    <w:name w:val="Normal Table"/>
-    <w:uiPriority w:val="99"/>
-    <w:semiHidden/>
-    <w:unhideWhenUsed/>
-    <w:tblPr>
-      <w:tblInd w:w="0" w:type="dxa"/>
-      <w:tblCellMar>
-        <w:top w:w="0" w:type="dxa"/>
-        <w:left w:w="108" w:type="dxa"/>
-        <w:bottom w:w="0" w:type="dxa"/>
-        <w:right w:w="108" w:type="dxa"/>
-      </w:tblCellMar>
-    </w:tblPr>
-  </w:style>
-  <w:style w:type="numbering" w:default="1" w:styleId="Sinlista">
-    <w:name w:val="No List"/>
-    <w:uiPriority w:val="99"/>
-    <w:semiHidden/>
-    <w:unhideWhenUsed/>
-  </w:style>
-  <w:style w:type="paragraph" w:customStyle="1" w:styleId="Normalindentado1">
-    <w:name w:val="Normal indentado 1"/>
-    <w:basedOn w:val="Normal"/>
-    <w:pPr>
-      <w:ind w:left="300"/>
-    </w:pPr>
-  </w:style>
-  <w:style w:type="paragraph" w:customStyle="1" w:styleId="Normalindentado2">
-    <w:name w:val="Normal indentado 2"/>
-    <w:basedOn w:val="Normal"/>
-    <w:pPr>
-      <w:ind w:left="600"/>
-    </w:pPr>
-  </w:style>
-  <w:style w:type="paragraph" w:customStyle="1" w:styleId="Normalindentado3">
-    <w:name w:val="Normal indentado 3"/>
-    <w:basedOn w:val="Normal"/>
-    <w:pPr>
-      <w:ind w:left="1200"/>
-    </w:pPr>
-  </w:style>
-  <w:style w:type="paragraph" w:customStyle="1" w:styleId="Normalindentado4">
-    <w:name w:val="Normal indentado 4"/>
-    <w:basedOn w:val="Normal"/>
-    <w:pPr>
-      <w:ind w:left="1200"/>
-    </w:pPr>
-  </w:style>
-  <w:style w:type="paragraph" w:customStyle="1" w:styleId="Normalindentado5">
-    <w:name w:val="Normal indentado 5"/>
-    <w:basedOn w:val="Normalindentado4"/>
-    <w:pPr>
-      <w:ind w:left="1500"/>
-    </w:pPr>
-  </w:style>
-  <w:style w:type="paragraph" w:customStyle="1" w:styleId="Portada">
-    <w:name w:val="Portada"/>
-    <w:basedOn w:val="Normal"/>
-    <w:rPr>
-      <w:rFonts w:ascii="Zurich XBlk BT" w:hAnsi="Zurich XBlk BT"/>
-      <w:sz w:val="22"/>
-    </w:rPr>
-  </w:style>
-  <w:style w:type="paragraph" w:styleId="Encabezado">
-    <w:name w:val="header"/>
-    <w:basedOn w:val="Normal"/>
-    <w:pPr>
-      <w:tabs>
-        <w:tab w:val="center" w:pos="4252"/>
-        <w:tab w:val="right" w:pos="8504"/>
-      </w:tabs>
-    </w:pPr>
-  </w:style>
-  <w:style w:type="character" w:styleId="Nmerodepgina">
-    <w:name w:val="page number"/>
-    <w:basedOn w:val="Fuentedeprrafopredeter"/>
-  </w:style>
-  <w:style w:type="paragraph" w:styleId="Piedepgina">
-    <w:name w:val="footer"/>
-    <w:basedOn w:val="Normal"/>
-    <w:uiPriority w:val="99"/>
-    <w:pPr>
-      <w:tabs>
-        <w:tab w:val="center" w:pos="4252"/>
-        <w:tab w:val="right" w:pos="8504"/>
-      </w:tabs>
-    </w:pPr>
-  </w:style>
-  <w:style w:type="paragraph" w:styleId="TDC1">
-    <w:name w:val="toc 1"/>
-    <w:basedOn w:val="Normal"/>
-    <w:next w:val="Normal"/>
-    <w:autoRedefine/>
-    <w:uiPriority w:val="39"/>
-    <w:pPr>
-      <w:spacing w:before="360"/>
-    </w:pPr>
-    <w:rPr>
-      <w:b/>
-      <w:bCs/>
-      <w:caps/>
-      <w:szCs w:val="28"/>
-    </w:rPr>
-  </w:style>
-  <w:style w:type="paragraph" w:styleId="TDC2">
-    <w:name w:val="toc 2"/>
-    <w:basedOn w:val="Normal"/>
-    <w:next w:val="Normal"/>
-    <w:autoRedefine/>
-    <w:uiPriority w:val="39"/>
-    <w:pPr>
-      <w:spacing w:before="240"/>
-    </w:pPr>
-    <w:rPr>
-      <w:b/>
-      <w:bCs/>
-    </w:rPr>
-  </w:style>
-  <w:style w:type="paragraph" w:styleId="TDC3">
-    <w:name w:val="toc 3"/>
-    <w:basedOn w:val="Normal"/>
-    <w:next w:val="Normal"/>
-    <w:autoRedefine/>
-    <w:uiPriority w:val="39"/>
-    <w:pPr>
-      <w:ind w:left="240"/>
-    </w:pPr>
-  </w:style>
-  <w:style w:type="paragraph" w:styleId="TDC4">
-    <w:name w:val="toc 4"/>
-    <w:basedOn w:val="Normal"/>
-    <w:next w:val="Normal"/>
-    <w:autoRedefine/>
-    <w:semiHidden/>
-    <w:pPr>
-      <w:ind w:left="480"/>
-    </w:pPr>
-  </w:style>
-  <w:style w:type="paragraph" w:styleId="TDC5">
-    <w:name w:val="toc 5"/>
-    <w:basedOn w:val="Normal"/>
-    <w:next w:val="Normal"/>
-    <w:autoRedefine/>
-    <w:semiHidden/>
-    <w:pPr>
-      <w:ind w:left="720"/>
-    </w:pPr>
-  </w:style>
-  <w:style w:type="paragraph" w:styleId="TDC6">
-    <w:name w:val="toc 6"/>
-    <w:basedOn w:val="Normal"/>
-    <w:next w:val="Normal"/>
-    <w:autoRedefine/>
-    <w:semiHidden/>
-    <w:pPr>
-      <w:ind w:left="960"/>
-    </w:pPr>
-  </w:style>
-  <w:style w:type="paragraph" w:styleId="TDC7">
-    <w:name w:val="toc 7"/>
-    <w:basedOn w:val="Normal"/>
-    <w:next w:val="Normal"/>
-    <w:autoRedefine/>
-    <w:semiHidden/>
-    <w:pPr>
-      <w:ind w:left="1200"/>
-    </w:pPr>
-  </w:style>
-  <w:style w:type="paragraph" w:styleId="TDC8">
-    <w:name w:val="toc 8"/>
-    <w:basedOn w:val="Normal"/>
-    <w:next w:val="Normal"/>
-    <w:autoRedefine/>
-    <w:semiHidden/>
-    <w:pPr>
-      <w:ind w:left="1440"/>
-    </w:pPr>
-  </w:style>
-  <w:style w:type="paragraph" w:styleId="TDC9">
-    <w:name w:val="toc 9"/>
-    <w:basedOn w:val="Normal"/>
-    <w:next w:val="Normal"/>
-    <w:autoRedefine/>
-    <w:semiHidden/>
-    <w:pPr>
-      <w:ind w:left="1680"/>
-    </w:pPr>
-  </w:style>
-  <w:style w:type="character" w:styleId="Hipervnculo">
-    <w:name w:val="Hyperlink"/>
-    <w:uiPriority w:val="99"/>
-    <w:rPr>
-      <w:color w:val="0000FF"/>
-      <w:u w:val="single"/>
-    </w:rPr>
-  </w:style>
-  <w:style w:type="paragraph" w:styleId="Textonotapie">
-    <w:name w:val="footnote text"/>
-    <w:basedOn w:val="Normal"/>
-    <w:semiHidden/>
-    <w:rPr>
-      <w:szCs w:val="20"/>
-    </w:rPr>
-  </w:style>
-  <w:style w:type="character" w:styleId="Refdenotaalpie">
-    <w:name w:val="footnote reference"/>
-    <w:semiHidden/>
-    <w:rPr>
-      <w:vertAlign w:val="superscript"/>
-    </w:rPr>
-  </w:style>
-  <w:style w:type="paragraph" w:styleId="Listaconnmeros">
-    <w:name w:val="List Number"/>
-    <w:basedOn w:val="Normal"/>
-    <w:pPr>
-      <w:tabs>
-        <w:tab w:val="num" w:pos="360"/>
-      </w:tabs>
-      <w:ind w:left="360" w:hanging="360"/>
-    </w:pPr>
-  </w:style>
-  <w:style w:type="paragraph" w:styleId="Listaconnmeros2">
-    <w:name w:val="List Number 2"/>
-    <w:basedOn w:val="Normal"/>
-    <w:pPr>
-      <w:tabs>
-        <w:tab w:val="num" w:pos="643"/>
-      </w:tabs>
-      <w:ind w:left="643" w:hanging="360"/>
-    </w:pPr>
-  </w:style>
-  <w:style w:type="paragraph" w:styleId="Listaconnmeros3">
-    <w:name w:val="List Number 3"/>
-    <w:basedOn w:val="Normal"/>
-    <w:pPr>
-      <w:tabs>
-        <w:tab w:val="num" w:pos="926"/>
-      </w:tabs>
-      <w:ind w:left="926" w:hanging="360"/>
-    </w:pPr>
-  </w:style>
-  <w:style w:type="paragraph" w:styleId="Listaconnmeros4">
-    <w:name w:val="List Number 4"/>
-    <w:basedOn w:val="Normal"/>
-    <w:pPr>
-      <w:tabs>
-        <w:tab w:val="num" w:pos="1209"/>
-      </w:tabs>
-      <w:ind w:left="1209" w:hanging="360"/>
-    </w:pPr>
-  </w:style>
-  <w:style w:type="paragraph" w:styleId="Listaconnmeros5">
-    <w:name w:val="List Number 5"/>
-    <w:basedOn w:val="Normal"/>
-    <w:pPr>
-      <w:tabs>
-        <w:tab w:val="num" w:pos="1492"/>
-      </w:tabs>
-      <w:ind w:left="1492" w:hanging="360"/>
-    </w:pPr>
-  </w:style>
-  <w:style w:type="paragraph" w:styleId="Listaconvietas">
-    <w:name w:val="List Bullet"/>
-    <w:basedOn w:val="Normal"/>
-    <w:autoRedefine/>
-    <w:pPr>
-      <w:tabs>
-        <w:tab w:val="num" w:pos="360"/>
-      </w:tabs>
-      <w:ind w:left="360" w:hanging="360"/>
-    </w:pPr>
-  </w:style>
-  <w:style w:type="paragraph" w:styleId="Listaconvietas2">
-    <w:name w:val="List Bullet 2"/>
-    <w:basedOn w:val="Normal"/>
-    <w:autoRedefine/>
-    <w:pPr>
-      <w:tabs>
-        <w:tab w:val="num" w:pos="643"/>
-      </w:tabs>
-      <w:ind w:left="643" w:hanging="360"/>
-    </w:pPr>
-  </w:style>
-  <w:style w:type="paragraph" w:styleId="Listaconvietas3">
-    <w:name w:val="List Bullet 3"/>
-    <w:basedOn w:val="Normal"/>
-    <w:autoRedefine/>
-    <w:pPr>
-      <w:tabs>
-        <w:tab w:val="num" w:pos="926"/>
-      </w:tabs>
-      <w:ind w:left="926" w:hanging="360"/>
-    </w:pPr>
-  </w:style>
-  <w:style w:type="paragraph" w:styleId="Listaconvietas4">
-    <w:name w:val="List Bullet 4"/>
-    <w:basedOn w:val="Normal"/>
-    <w:autoRedefine/>
-    <w:pPr>
-      <w:tabs>
-        <w:tab w:val="num" w:pos="1209"/>
-      </w:tabs>
-      <w:ind w:left="1209" w:hanging="360"/>
-    </w:pPr>
-  </w:style>
-  <w:style w:type="paragraph" w:styleId="Listaconvietas5">
-    <w:name w:val="List Bullet 5"/>
-    <w:basedOn w:val="Normal"/>
-    <w:autoRedefine/>
-    <w:pPr>
-      <w:tabs>
-        <w:tab w:val="num" w:pos="1492"/>
-      </w:tabs>
-      <w:ind w:left="1492" w:hanging="360"/>
-    </w:pPr>
-  </w:style>
-  <w:style w:type="paragraph" w:styleId="Encabezadodenota">
-    <w:name w:val="Note Heading"/>
-    <w:basedOn w:val="Normal"/>
-    <w:next w:val="Normal"/>
-  </w:style>
-  <w:style w:type="paragraph" w:styleId="Textoindependiente">
-    <w:name w:val="Body Text"/>
-    <w:basedOn w:val="Normal"/>
-    <w:rPr>
-      <w:sz w:val="16"/>
-    </w:rPr>
-  </w:style>
-  <w:style w:type="paragraph" w:styleId="Textoindependiente2">
-    <w:name w:val="Body Text 2"/>
-    <w:basedOn w:val="Normal"/>
-    <w:pPr>
-      <w:spacing w:line="360" w:lineRule="auto"/>
-      <w:jc w:val="both"/>
-    </w:pPr>
-    <w:rPr>
-      <w:rFonts w:cs="Arial"/>
-    </w:rPr>
-  </w:style>
-  <w:style w:type="paragraph" w:styleId="Cierre">
-    <w:name w:val="Closing"/>
-    <w:basedOn w:val="Normal"/>
-    <w:pPr>
-      <w:ind w:left="4252"/>
-    </w:pPr>
-  </w:style>
-  <w:style w:type="paragraph" w:styleId="Continuarlista">
-    <w:name w:val="List Continue"/>
-    <w:basedOn w:val="Normal"/>
-    <w:pPr>
-      <w:spacing w:after="120"/>
-      <w:ind w:left="283"/>
-    </w:pPr>
-  </w:style>
-  <w:style w:type="paragraph" w:styleId="Continuarlista2">
-    <w:name w:val="List Continue 2"/>
-    <w:basedOn w:val="Normal"/>
-    <w:pPr>
-      <w:spacing w:after="120"/>
-      <w:ind w:left="566"/>
-    </w:pPr>
-  </w:style>
-  <w:style w:type="paragraph" w:styleId="Continuarlista3">
-    <w:name w:val="List Continue 3"/>
-    <w:basedOn w:val="Normal"/>
-    <w:pPr>
-      <w:spacing w:after="120"/>
-      <w:ind w:left="849"/>
-    </w:pPr>
-  </w:style>
-  <w:style w:type="paragraph" w:styleId="Continuarlista4">
-    <w:name w:val="List Continue 4"/>
-    <w:basedOn w:val="Normal"/>
-    <w:pPr>
-      <w:spacing w:after="120"/>
-      <w:ind w:left="1132"/>
-    </w:pPr>
-  </w:style>
-  <w:style w:type="paragraph" w:styleId="Continuarlista5">
-    <w:name w:val="List Continue 5"/>
-    <w:basedOn w:val="Normal"/>
-    <w:pPr>
-      <w:spacing w:after="120"/>
-      <w:ind w:left="1415"/>
-    </w:pPr>
-  </w:style>
-  <w:style w:type="paragraph" w:styleId="DireccinHTML">
-    <w:name w:val="HTML Address"/>
-    <w:basedOn w:val="Normal"/>
-    <w:rPr>
-      <w:i/>
-      <w:iCs/>
-    </w:rPr>
-  </w:style>
-  <w:style w:type="paragraph" w:styleId="Direccinsobre">
-    <w:name w:val="envelope address"/>
-    <w:basedOn w:val="Normal"/>
-    <w:pPr>
-      <w:framePr w:w="7920" w:h="1980" w:hRule="exact" w:hSpace="141" w:wrap="auto" w:hAnchor="page" w:xAlign="center" w:yAlign="bottom"/>
-      <w:ind w:left="2880"/>
-    </w:pPr>
-    <w:rPr>
-      <w:rFonts w:cs="Arial"/>
-    </w:rPr>
-  </w:style>
-  <w:style w:type="paragraph" w:styleId="Encabezadodelista">
-    <w:name w:val="toa heading"/>
-    <w:basedOn w:val="Normal"/>
-    <w:next w:val="Normal"/>
-    <w:semiHidden/>
-    <w:pPr>
-      <w:spacing w:before="120"/>
-    </w:pPr>
-    <w:rPr>
-      <w:rFonts w:cs="Arial"/>
-      <w:b/>
-      <w:bCs/>
-    </w:rPr>
-  </w:style>
-  <w:style w:type="paragraph" w:styleId="Encabezadodemensaje">
-    <w:name w:val="Message Header"/>
-    <w:basedOn w:val="Normal"/>
-    <w:pPr>
-      <w:pBdr>
-        <w:top w:val="single" w:sz="6" w:space="1" w:color="auto"/>
-        <w:left w:val="single" w:sz="6" w:space="1" w:color="auto"/>
-        <w:bottom w:val="single" w:sz="6" w:space="1" w:color="auto"/>
-        <w:right w:val="single" w:sz="6" w:space="1" w:color="auto"/>
-      </w:pBdr>
-      <w:shd w:val="pct20" w:color="auto" w:fill="auto"/>
-      <w:ind w:left="1134" w:hanging="1134"/>
-    </w:pPr>
-    <w:rPr>
-      <w:rFonts w:cs="Arial"/>
-    </w:rPr>
-  </w:style>
-  <w:style w:type="paragraph" w:styleId="Epgrafe">
-    <w:name w:val="caption"/>
-    <w:basedOn w:val="Normal"/>
-    <w:next w:val="Normal"/>
-    <w:qFormat/>
-    <w:rsid w:val="00175ED4"/>
-    <w:pPr>
-      <w:spacing w:before="120" w:after="120"/>
-    </w:pPr>
-    <w:rPr>
-      <w:b/>
-      <w:bCs/>
-      <w:szCs w:val="20"/>
-    </w:rPr>
-  </w:style>
-  <w:style w:type="paragraph" w:styleId="Fecha">
-    <w:name w:val="Date"/>
-    <w:basedOn w:val="Normal"/>
-    <w:next w:val="Normal"/>
-  </w:style>
-  <w:style w:type="paragraph" w:styleId="Firma">
-    <w:name w:val="Signature"/>
-    <w:basedOn w:val="Normal"/>
-    <w:pPr>
-      <w:ind w:left="4252"/>
-    </w:pPr>
-  </w:style>
-  <w:style w:type="paragraph" w:styleId="Firmadecorreoelectrnico">
-    <w:name w:val="E-mail Signature"/>
-    <w:basedOn w:val="Normal"/>
-  </w:style>
-  <w:style w:type="paragraph" w:styleId="HTMLconformatoprevio">
-    <w:name w:val="HTML Preformatted"/>
-    <w:basedOn w:val="Normal"/>
-    <w:rPr>
-      <w:rFonts w:ascii="Courier New" w:hAnsi="Courier New" w:cs="Courier New"/>
-      <w:szCs w:val="20"/>
-    </w:rPr>
-  </w:style>
-  <w:style w:type="paragraph" w:styleId="ndice1">
-    <w:name w:val="index 1"/>
-    <w:basedOn w:val="Normal"/>
-    <w:next w:val="Normal"/>
-    <w:autoRedefine/>
-    <w:semiHidden/>
-    <w:pPr>
-      <w:ind w:left="240" w:hanging="240"/>
-    </w:pPr>
-  </w:style>
-  <w:style w:type="paragraph" w:styleId="ndice2">
-    <w:name w:val="index 2"/>
-    <w:basedOn w:val="Normal"/>
-    <w:next w:val="Normal"/>
-    <w:autoRedefine/>
-    <w:semiHidden/>
-    <w:pPr>
-      <w:ind w:left="480" w:hanging="240"/>
-    </w:pPr>
-  </w:style>
-  <w:style w:type="paragraph" w:styleId="ndice3">
-    <w:name w:val="index 3"/>
-    <w:basedOn w:val="Normal"/>
-    <w:next w:val="Normal"/>
-    <w:autoRedefine/>
-    <w:semiHidden/>
-    <w:pPr>
-      <w:ind w:left="720" w:hanging="240"/>
-    </w:pPr>
-  </w:style>
-  <w:style w:type="paragraph" w:styleId="ndice4">
-    <w:name w:val="index 4"/>
-    <w:basedOn w:val="Normal"/>
-    <w:next w:val="Normal"/>
-    <w:autoRedefine/>
-    <w:semiHidden/>
-    <w:pPr>
-      <w:ind w:left="960" w:hanging="240"/>
-    </w:pPr>
-  </w:style>
-  <w:style w:type="paragraph" w:styleId="ndice5">
-    <w:name w:val="index 5"/>
-    <w:basedOn w:val="Normal"/>
-    <w:next w:val="Normal"/>
-    <w:autoRedefine/>
-    <w:semiHidden/>
-    <w:pPr>
-      <w:ind w:left="1200" w:hanging="240"/>
-    </w:pPr>
-  </w:style>
-  <w:style w:type="paragraph" w:styleId="ndice6">
-    <w:name w:val="index 6"/>
-    <w:basedOn w:val="Normal"/>
-    <w:next w:val="Normal"/>
-    <w:autoRedefine/>
-    <w:semiHidden/>
-    <w:pPr>
-      <w:ind w:left="1440" w:hanging="240"/>
-    </w:pPr>
-  </w:style>
-  <w:style w:type="paragraph" w:styleId="ndice7">
-    <w:name w:val="index 7"/>
-    <w:basedOn w:val="Normal"/>
-    <w:next w:val="Normal"/>
-    <w:autoRedefine/>
-    <w:semiHidden/>
-    <w:pPr>
-      <w:ind w:left="1680" w:hanging="240"/>
-    </w:pPr>
-  </w:style>
-  <w:style w:type="paragraph" w:styleId="ndice8">
-    <w:name w:val="index 8"/>
-    <w:basedOn w:val="Normal"/>
-    <w:next w:val="Normal"/>
-    <w:autoRedefine/>
-    <w:semiHidden/>
-    <w:pPr>
-      <w:ind w:left="1920" w:hanging="240"/>
-    </w:pPr>
-  </w:style>
-  <w:style w:type="paragraph" w:styleId="ndice9">
-    <w:name w:val="index 9"/>
-    <w:basedOn w:val="Normal"/>
-    <w:next w:val="Normal"/>
-    <w:autoRedefine/>
-    <w:semiHidden/>
-    <w:pPr>
-      <w:ind w:left="2160" w:hanging="240"/>
-    </w:pPr>
-  </w:style>
-  <w:style w:type="paragraph" w:styleId="Lista">
-    <w:name w:val="List"/>
-    <w:basedOn w:val="Normal"/>
-    <w:pPr>
-      <w:ind w:left="283" w:hanging="283"/>
-    </w:pPr>
-  </w:style>
-  <w:style w:type="paragraph" w:styleId="Lista2">
-    <w:name w:val="List 2"/>
-    <w:basedOn w:val="Normal"/>
-    <w:pPr>
-      <w:ind w:left="566" w:hanging="283"/>
-    </w:pPr>
-  </w:style>
-  <w:style w:type="paragraph" w:styleId="Lista3">
-    <w:name w:val="List 3"/>
-    <w:basedOn w:val="Normal"/>
-    <w:pPr>
-      <w:ind w:left="849" w:hanging="283"/>
-    </w:pPr>
-  </w:style>
-  <w:style w:type="paragraph" w:styleId="Lista4">
-    <w:name w:val="List 4"/>
-    <w:basedOn w:val="Normal"/>
-    <w:pPr>
-      <w:ind w:left="1132" w:hanging="283"/>
-    </w:pPr>
-  </w:style>
-  <w:style w:type="paragraph" w:styleId="Lista5">
-    <w:name w:val="List 5"/>
-    <w:basedOn w:val="Normal"/>
-    <w:pPr>
-      <w:ind w:left="1415" w:hanging="283"/>
-    </w:pPr>
-  </w:style>
-  <w:style w:type="paragraph" w:styleId="Mapadeldocumento">
-    <w:name w:val="Document Map"/>
-    <w:basedOn w:val="Normal"/>
-    <w:semiHidden/>
-    <w:pPr>
-      <w:shd w:val="clear" w:color="auto" w:fill="000080"/>
-    </w:pPr>
-    <w:rPr>
-      <w:rFonts w:ascii="Tahoma" w:hAnsi="Tahoma" w:cs="Tahoma"/>
-    </w:rPr>
-  </w:style>
-  <w:style w:type="paragraph" w:styleId="NormalWeb">
-    <w:name w:val="Normal (Web)"/>
-    <w:basedOn w:val="Normal"/>
-  </w:style>
-  <w:style w:type="paragraph" w:styleId="Remitedesobre">
-    <w:name w:val="envelope return"/>
-    <w:basedOn w:val="Normal"/>
-    <w:rPr>
-      <w:rFonts w:cs="Arial"/>
-      <w:szCs w:val="20"/>
-    </w:rPr>
-  </w:style>
-  <w:style w:type="paragraph" w:styleId="Saludo">
-    <w:name w:val="Salutation"/>
-    <w:basedOn w:val="Normal"/>
-    <w:next w:val="Normal"/>
-  </w:style>
-  <w:style w:type="paragraph" w:styleId="Sangra2detindependiente">
-    <w:name w:val="Body Text Indent 2"/>
-    <w:basedOn w:val="Normal"/>
-    <w:pPr>
-      <w:spacing w:after="120" w:line="480" w:lineRule="auto"/>
-      <w:ind w:left="283"/>
-    </w:pPr>
-  </w:style>
-  <w:style w:type="paragraph" w:styleId="Sangra3detindependiente">
-    <w:name w:val="Body Text Indent 3"/>
-    <w:basedOn w:val="Normal"/>
-    <w:pPr>
-      <w:spacing w:after="120"/>
-      <w:ind w:left="283"/>
-    </w:pPr>
-    <w:rPr>
-      <w:sz w:val="16"/>
-      <w:szCs w:val="16"/>
-    </w:rPr>
-  </w:style>
-  <w:style w:type="paragraph" w:styleId="Sangradetextonormal">
-    <w:name w:val="Body Text Indent"/>
-    <w:aliases w:val="Sangría de t. independiente"/>
-    <w:basedOn w:val="Normal"/>
-    <w:pPr>
-      <w:spacing w:after="120"/>
-      <w:ind w:left="283"/>
-    </w:pPr>
-  </w:style>
-  <w:style w:type="paragraph" w:styleId="Sangranormal">
-    <w:name w:val="Normal Indent"/>
-    <w:basedOn w:val="Normal"/>
-    <w:pPr>
-      <w:ind w:left="708"/>
-    </w:pPr>
-  </w:style>
-  <w:style w:type="paragraph" w:styleId="Subttulo">
-    <w:name w:val="Subtitle"/>
-    <w:basedOn w:val="Normal"/>
-    <w:qFormat/>
-    <w:rsid w:val="00175ED4"/>
-    <w:pPr>
-      <w:spacing w:after="60"/>
-      <w:jc w:val="center"/>
-      <w:outlineLvl w:val="1"/>
-    </w:pPr>
-    <w:rPr>
-      <w:rFonts w:cs="Arial"/>
-    </w:rPr>
-  </w:style>
-  <w:style w:type="paragraph" w:styleId="Tabladeilustraciones">
-    <w:name w:val="table of figures"/>
-    <w:basedOn w:val="Normal"/>
-    <w:next w:val="Normal"/>
-    <w:semiHidden/>
-    <w:pPr>
-      <w:ind w:left="480" w:hanging="480"/>
-    </w:pPr>
-  </w:style>
-  <w:style w:type="paragraph" w:styleId="Textocomentario">
-    <w:name w:val="annotation text"/>
-    <w:basedOn w:val="Normal"/>
-    <w:semiHidden/>
-    <w:rPr>
-      <w:szCs w:val="20"/>
-    </w:rPr>
-  </w:style>
-  <w:style w:type="paragraph" w:styleId="Textoconsangra">
-    <w:name w:val="table of authorities"/>
-    <w:basedOn w:val="Normal"/>
-    <w:next w:val="Normal"/>
-    <w:semiHidden/>
-    <w:pPr>
-      <w:ind w:left="240" w:hanging="240"/>
-    </w:pPr>
-  </w:style>
-  <w:style w:type="paragraph" w:styleId="Textodebloque">
-    <w:name w:val="Block Text"/>
-    <w:basedOn w:val="Normal"/>
-    <w:pPr>
-      <w:spacing w:after="120"/>
-      <w:ind w:left="1440" w:right="1440"/>
-    </w:pPr>
-  </w:style>
-  <w:style w:type="paragraph" w:styleId="Textoindependiente3">
-    <w:name w:val="Body Text 3"/>
-    <w:basedOn w:val="Normal"/>
-    <w:pPr>
-      <w:spacing w:after="120"/>
-    </w:pPr>
-    <w:rPr>
-      <w:sz w:val="16"/>
-      <w:szCs w:val="16"/>
-    </w:rPr>
-  </w:style>
-  <w:style w:type="paragraph" w:styleId="Textoindependienteprimerasangra">
-    <w:name w:val="Body Text First Indent"/>
-    <w:basedOn w:val="Textoindependiente"/>
-    <w:pPr>
-      <w:spacing w:after="120"/>
-      <w:ind w:firstLine="210"/>
-    </w:pPr>
-    <w:rPr>
-      <w:sz w:val="24"/>
-    </w:rPr>
-  </w:style>
-  <w:style w:type="paragraph" w:styleId="Textoindependienteprimerasangra2">
-    <w:name w:val="Body Text First Indent 2"/>
-    <w:basedOn w:val="Sangradetextonormal"/>
-    <w:pPr>
-      <w:ind w:firstLine="210"/>
-    </w:pPr>
-  </w:style>
-  <w:style w:type="paragraph" w:styleId="Textomacro">
-    <w:name w:val="macro"/>
-    <w:semiHidden/>
-    <w:pPr>
-      <w:tabs>
-        <w:tab w:val="left" w:pos="480"/>
-        <w:tab w:val="left" w:pos="960"/>
-        <w:tab w:val="left" w:pos="1440"/>
-        <w:tab w:val="left" w:pos="1920"/>
-        <w:tab w:val="left" w:pos="2400"/>
-        <w:tab w:val="left" w:pos="2880"/>
-        <w:tab w:val="left" w:pos="3360"/>
-        <w:tab w:val="left" w:pos="3840"/>
-        <w:tab w:val="left" w:pos="4320"/>
-      </w:tabs>
-    </w:pPr>
-    <w:rPr>
-      <w:rFonts w:ascii="Courier New" w:hAnsi="Courier New" w:cs="Courier New"/>
-      <w:lang w:val="es-ES" w:eastAsia="es-ES"/>
-    </w:rPr>
-  </w:style>
-  <w:style w:type="paragraph" w:styleId="Textonotaalfinal">
-    <w:name w:val="endnote text"/>
-    <w:basedOn w:val="Normal"/>
-    <w:semiHidden/>
-    <w:rPr>
-      <w:szCs w:val="20"/>
-    </w:rPr>
-  </w:style>
-  <w:style w:type="paragraph" w:styleId="Textosinformato">
-    <w:name w:val="Plain Text"/>
-    <w:basedOn w:val="Normal"/>
-    <w:rPr>
-      <w:rFonts w:ascii="Courier New" w:hAnsi="Courier New" w:cs="Courier New"/>
-      <w:szCs w:val="20"/>
-    </w:rPr>
-  </w:style>
-  <w:style w:type="paragraph" w:styleId="Ttulo">
-    <w:name w:val="Title"/>
-    <w:basedOn w:val="Normal"/>
-    <w:qFormat/>
-    <w:rsid w:val="00175ED4"/>
-    <w:pPr>
-      <w:spacing w:before="240" w:after="60"/>
-      <w:jc w:val="center"/>
-      <w:outlineLvl w:val="0"/>
-    </w:pPr>
-    <w:rPr>
-      <w:rFonts w:cs="Arial"/>
-      <w:b/>
-      <w:bCs/>
-      <w:kern w:val="28"/>
-      <w:sz w:val="32"/>
-      <w:szCs w:val="32"/>
-    </w:rPr>
-  </w:style>
-  <w:style w:type="paragraph" w:styleId="Ttulodendice">
-    <w:name w:val="index heading"/>
-    <w:basedOn w:val="Normal"/>
-    <w:next w:val="ndice1"/>
-    <w:semiHidden/>
-    <w:rPr>
-      <w:rFonts w:cs="Arial"/>
-      <w:b/>
-      <w:bCs/>
-    </w:rPr>
-  </w:style>
-  <w:style w:type="paragraph" w:customStyle="1" w:styleId="Titulo1sinnumeracion">
-    <w:name w:val="Titulo 1 sin numeracion"/>
-    <w:basedOn w:val="Ttulo1"/>
-    <w:next w:val="Normal"/>
-  </w:style>
-  <w:style w:type="character" w:customStyle="1" w:styleId="Trminodefinido">
-    <w:name w:val="Término definido"/>
-    <w:rPr>
-      <w:i/>
-    </w:rPr>
-  </w:style>
-  <w:style w:type="character" w:styleId="Refdecomentario">
-    <w:name w:val="annotation reference"/>
-    <w:semiHidden/>
-    <w:rPr>
-      <w:sz w:val="16"/>
-      <w:szCs w:val="16"/>
-    </w:rPr>
-  </w:style>
-  <w:style w:type="table" w:styleId="Tablaconcuadrcula">
-    <w:name w:val="Table Grid"/>
-    <w:basedOn w:val="Tablanormal"/>
-    <w:uiPriority w:val="59"/>
-    <w:rsid w:val="00126F76"/>
-    <w:tblPr>
-      <w:tblInd w:w="0" w:type="dxa"/>
-      <w:tblBorders>
-        <w:top w:val="single" w:sz="4" w:space="0" w:color="auto"/>
-        <w:left w:val="single" w:sz="4" w:space="0" w:color="auto"/>
-        <w:bottom w:val="single" w:sz="4" w:space="0" w:color="auto"/>
-        <w:right w:val="single" w:sz="4" w:space="0" w:color="auto"/>
-        <w:insideH w:val="single" w:sz="4" w:space="0" w:color="auto"/>
-        <w:insideV w:val="single" w:sz="4" w:space="0" w:color="auto"/>
-      </w:tblBorders>
-      <w:tblCellMar>
-        <w:top w:w="0" w:type="dxa"/>
-        <w:left w:w="108" w:type="dxa"/>
-        <w:bottom w:w="0" w:type="dxa"/>
-        <w:right w:w="108" w:type="dxa"/>
-      </w:tblCellMar>
-    </w:tblPr>
-  </w:style>
-  <w:style w:type="paragraph" w:customStyle="1" w:styleId="guiazul">
-    <w:name w:val="guiazul"/>
-    <w:basedOn w:val="NormalWeb"/>
-    <w:rPr>
-      <w:i/>
-      <w:color w:val="0000FF"/>
-    </w:rPr>
-  </w:style>
-  <w:style w:type="paragraph" w:customStyle="1" w:styleId="EstiloPortadaArial15ptNegritaColorpersonalizadoRGB36">
-    <w:name w:val="Estilo Portada + Arial 15 pt Negrita Color personalizado(RGB(36"/>
-    <w:aliases w:val="2..."/>
-    <w:basedOn w:val="Portada"/>
-    <w:rsid w:val="00896024"/>
-    <w:pPr>
-      <w:ind w:left="2880"/>
-    </w:pPr>
-    <w:rPr>
-      <w:rFonts w:ascii="Arial" w:hAnsi="Arial"/>
-      <w:b/>
-      <w:bCs/>
-      <w:color w:val="5F5F5F"/>
-      <w:sz w:val="30"/>
-      <w:szCs w:val="30"/>
-    </w:rPr>
-  </w:style>
-  <w:style w:type="paragraph" w:customStyle="1" w:styleId="EstiloPortadaArialNegritaColorpersonalizadoRGB36">
-    <w:name w:val="Estilo Portada + Arial Negrita Color personalizado(RGB(36"/>
-    <w:aliases w:val="26,97))..."/>
-    <w:basedOn w:val="Portada"/>
-    <w:rsid w:val="00896024"/>
-    <w:pPr>
-      <w:ind w:left="2880"/>
-    </w:pPr>
-    <w:rPr>
-      <w:rFonts w:ascii="Arial" w:hAnsi="Arial"/>
-      <w:b/>
-      <w:bCs/>
-      <w:color w:val="5F5F5F"/>
-      <w:szCs w:val="22"/>
-    </w:rPr>
-  </w:style>
-  <w:style w:type="paragraph" w:customStyle="1" w:styleId="Tabletext">
-    <w:name w:val="Tabletext"/>
-    <w:basedOn w:val="Normal"/>
-    <w:rsid w:val="003B188E"/>
-    <w:pPr>
-      <w:keepLines/>
-      <w:widowControl w:val="0"/>
-      <w:spacing w:after="120" w:line="240" w:lineRule="atLeast"/>
-    </w:pPr>
-    <w:rPr>
-      <w:rFonts w:ascii="Verdana" w:hAnsi="Verdana"/>
-      <w:szCs w:val="20"/>
-      <w:lang w:val="en-US" w:eastAsia="en-US"/>
-    </w:rPr>
-  </w:style>
-  <w:style w:type="paragraph" w:customStyle="1" w:styleId="infoblue">
-    <w:name w:val="infoblue"/>
-    <w:basedOn w:val="Normal"/>
-    <w:rsid w:val="00933627"/>
-    <w:pPr>
-      <w:spacing w:after="120" w:line="240" w:lineRule="atLeast"/>
-      <w:ind w:left="720"/>
-    </w:pPr>
-    <w:rPr>
-      <w:rFonts w:ascii="Verdana" w:eastAsia="Arial Unicode MS" w:hAnsi="Verdana"/>
-      <w:i/>
-      <w:iCs/>
-      <w:color w:val="0000FF"/>
-      <w:szCs w:val="20"/>
-      <w:lang w:val="en-US" w:eastAsia="en-US"/>
-    </w:rPr>
-  </w:style>
-  <w:style w:type="paragraph" w:styleId="Prrafodelista">
-    <w:name w:val="List Paragraph"/>
-    <w:basedOn w:val="Normal"/>
-    <w:uiPriority w:val="34"/>
-    <w:qFormat/>
-    <w:rsid w:val="00175ED4"/>
-    <w:pPr>
-      <w:spacing w:after="200" w:line="276" w:lineRule="auto"/>
-      <w:ind w:left="720"/>
-      <w:contextualSpacing/>
-    </w:pPr>
-    <w:rPr>
-      <w:rFonts w:ascii="Calibri" w:eastAsia="Calibri" w:hAnsi="Calibri"/>
-      <w:sz w:val="22"/>
-      <w:szCs w:val="22"/>
-      <w:lang w:val="es-MX" w:eastAsia="en-US"/>
-    </w:rPr>
-  </w:style>
-  <w:style w:type="paragraph" w:styleId="Textodeglobo">
-    <w:name w:val="Balloon Text"/>
-    <w:basedOn w:val="Normal"/>
-    <w:link w:val="TextodegloboCar"/>
-    <w:uiPriority w:val="99"/>
-    <w:semiHidden/>
-    <w:unhideWhenUsed/>
-    <w:rsid w:val="00F201B6"/>
-    <w:rPr>
-      <w:rFonts w:ascii="Tahoma" w:hAnsi="Tahoma" w:cs="Tahoma"/>
-      <w:sz w:val="16"/>
-      <w:szCs w:val="16"/>
-    </w:rPr>
-  </w:style>
-  <w:style w:type="character" w:customStyle="1" w:styleId="TextodegloboCar">
-    <w:name w:val="Texto de globo Car"/>
-    <w:basedOn w:val="Fuentedeprrafopredeter"/>
-    <w:link w:val="Textodeglobo"/>
-    <w:uiPriority w:val="99"/>
-    <w:semiHidden/>
-    <w:rsid w:val="00F201B6"/>
-    <w:rPr>
-      <w:rFonts w:ascii="Tahoma" w:hAnsi="Tahoma" w:cs="Tahoma"/>
-      <w:sz w:val="16"/>
-      <w:szCs w:val="16"/>
-      <w:lang w:val="es-ES" w:eastAsia="es-ES"/>
-    </w:rPr>
-  </w:style>
-  <w:style w:type="paragraph" w:customStyle="1" w:styleId="Ttulo4bb">
-    <w:name w:val="Título 4bb"/>
-    <w:basedOn w:val="Ttulo4"/>
-    <w:link w:val="Ttulo4bbCar"/>
-    <w:qFormat/>
-    <w:rsid w:val="00175ED4"/>
-  </w:style>
-  <w:style w:type="paragraph" w:customStyle="1" w:styleId="Ttulo4b">
-    <w:name w:val="Título 4b"/>
-    <w:basedOn w:val="Ttulo3"/>
-    <w:link w:val="Ttulo4bCar"/>
-    <w:qFormat/>
-    <w:rsid w:val="007422B6"/>
-    <w:rPr>
-      <w:sz w:val="24"/>
-    </w:rPr>
-  </w:style>
-  <w:style w:type="character" w:customStyle="1" w:styleId="Ttulo4Car">
-    <w:name w:val="Título 4 Car"/>
-    <w:basedOn w:val="Fuentedeprrafopredeter"/>
-    <w:link w:val="Ttulo4"/>
-    <w:rsid w:val="00864D4C"/>
-    <w:rPr>
-      <w:rFonts w:ascii="Arial" w:hAnsi="Arial"/>
-      <w:b/>
-      <w:bCs/>
-      <w:sz w:val="24"/>
-      <w:szCs w:val="28"/>
-      <w:lang w:val="es-ES" w:eastAsia="es-ES"/>
-    </w:rPr>
-  </w:style>
-  <w:style w:type="character" w:customStyle="1" w:styleId="Ttulo4bbCar">
-    <w:name w:val="Título 4bb Car"/>
-    <w:basedOn w:val="Ttulo4Car"/>
-    <w:link w:val="Ttulo4bb"/>
-    <w:rsid w:val="00175ED4"/>
-    <w:rPr>
-      <w:rFonts w:ascii="Arial" w:hAnsi="Arial"/>
-      <w:b/>
-      <w:bCs/>
-      <w:sz w:val="24"/>
-      <w:szCs w:val="28"/>
-      <w:lang w:val="es-ES" w:eastAsia="es-ES"/>
-    </w:rPr>
-  </w:style>
-  <w:style w:type="character" w:customStyle="1" w:styleId="Ttulo3Car">
-    <w:name w:val="Título 3 Car"/>
-    <w:basedOn w:val="Fuentedeprrafopredeter"/>
-    <w:link w:val="Ttulo3"/>
-    <w:rsid w:val="007422B6"/>
-    <w:rPr>
-      <w:rFonts w:ascii="Arial" w:hAnsi="Arial" w:cs="Arial"/>
-      <w:b/>
-      <w:bCs/>
-      <w:sz w:val="26"/>
-      <w:szCs w:val="26"/>
-      <w:lang w:val="es-ES" w:eastAsia="es-ES"/>
-    </w:rPr>
-  </w:style>
-  <w:style w:type="character" w:customStyle="1" w:styleId="Ttulo4bCar">
-    <w:name w:val="Título 4b Car"/>
-    <w:basedOn w:val="Ttulo3Car"/>
-    <w:link w:val="Ttulo4b"/>
-    <w:rsid w:val="007422B6"/>
-    <w:rPr>
-      <w:rFonts w:ascii="Arial" w:hAnsi="Arial" w:cs="Arial"/>
-      <w:b/>
-      <w:bCs/>
-      <w:sz w:val="24"/>
-      <w:szCs w:val="26"/>
-      <w:lang w:val="es-ES" w:eastAsia="es-ES"/>
-    </w:rPr>
-  </w:style>
-  <w:style w:type="table" w:customStyle="1" w:styleId="Estilo1">
-    <w:name w:val="Estilo1"/>
-    <w:basedOn w:val="Tablanormal"/>
-    <w:uiPriority w:val="99"/>
-    <w:rsid w:val="009E6408"/>
-    <w:rPr>
-      <w:rFonts w:asciiTheme="minorHAnsi" w:eastAsiaTheme="minorHAnsi" w:hAnsiTheme="minorHAnsi" w:cstheme="minorBidi"/>
-      <w:sz w:val="22"/>
-      <w:szCs w:val="22"/>
-      <w:lang w:eastAsia="en-US"/>
-    </w:rPr>
-    <w:tblPr>
-      <w:tblStyleRowBandSize w:val="1"/>
-      <w:tblStyleColBandSize w:val="1"/>
-      <w:tblInd w:w="0" w:type="dxa"/>
-      <w:tblBorders>
-        <w:top w:val="single" w:sz="4" w:space="0" w:color="1F497D" w:themeColor="text2"/>
-        <w:left w:val="single" w:sz="4" w:space="0" w:color="1F497D" w:themeColor="text2"/>
-        <w:bottom w:val="single" w:sz="4" w:space="0" w:color="1F497D" w:themeColor="text2"/>
-        <w:right w:val="single" w:sz="4" w:space="0" w:color="1F497D" w:themeColor="text2"/>
-        <w:insideH w:val="single" w:sz="4" w:space="0" w:color="1F497D" w:themeColor="text2"/>
-        <w:insideV w:val="single" w:sz="4" w:space="0" w:color="1F497D" w:themeColor="text2"/>
-      </w:tblBorders>
-      <w:tblCellMar>
-        <w:top w:w="0" w:type="dxa"/>
-        <w:left w:w="108" w:type="dxa"/>
-        <w:bottom w:w="0" w:type="dxa"/>
-        <w:right w:w="108" w:type="dxa"/>
-      </w:tblCellMar>
     </w:tblPr>
     <w:tcPr>
       <w:shd w:val="clear" w:color="auto" w:fill="FFFFFF" w:themeFill="background1"/>
@@ -19795,7 +18576,7 @@
 </file>
 
 <file path=customXml/itemProps1.xml><?xml version="1.0" encoding="utf-8"?>
-<ds:datastoreItem xmlns:ds="http://schemas.openxmlformats.org/officeDocument/2006/customXml" ds:itemID="{0E753100-440F-406E-9DBA-A841A4897D7D}">
+<ds:datastoreItem xmlns:ds="http://schemas.openxmlformats.org/officeDocument/2006/customXml" ds:itemID="{00938BEC-7E96-4FB2-8516-9A8AFB85C012}">
   <ds:schemaRefs>
     <ds:schemaRef ds:uri="http://schemas.openxmlformats.org/officeDocument/2006/bibliography"/>
   </ds:schemaRefs>

</xml_diff>